<commit_message>
add test flow diagram
</commit_message>
<xml_diff>
--- a/диплом/диплом.docx
+++ b/диплом/диплом.docx
@@ -12490,7 +12490,7 @@
             <v:imagedata r:id="rId5" o:title=""/>
             <w10:wrap type="square"/>
           </v:shape>
-          <o:OLEObject Type="Embed" ProgID="Visio.Drawing.15" ShapeID="_x0000_s1026" DrawAspect="Content" ObjectID="_1651237189" r:id="rId6"/>
+          <o:OLEObject Type="Embed" ProgID="Visio.Drawing.15" ShapeID="_x0000_s1026" DrawAspect="Content" ObjectID="_1651240722" r:id="rId6"/>
         </w:object>
       </w:r>
     </w:p>
@@ -12820,7 +12820,7 @@
             <v:imagedata r:id="rId7" o:title=""/>
             <w10:wrap type="square"/>
           </v:shape>
-          <o:OLEObject Type="Embed" ProgID="Visio.Drawing.15" ShapeID="_x0000_s1028" DrawAspect="Content" ObjectID="_1651237190" r:id="rId8"/>
+          <o:OLEObject Type="Embed" ProgID="Visio.Drawing.15" ShapeID="_x0000_s1028" DrawAspect="Content" ObjectID="_1651240723" r:id="rId8"/>
         </w:object>
       </w:r>
     </w:p>
@@ -15348,10 +15348,10 @@
           <w:lang w:val="uk-UA"/>
         </w:rPr>
         <w:object w:dxaOrig="6451" w:dyaOrig="11311" w14:anchorId="70E17539">
-          <v:shape id="_x0000_i1103" type="#_x0000_t75" style="width:381.55pt;height:561.85pt" o:ole="" o:allowoverlap="f">
+          <v:shape id="_x0000_i1027" type="#_x0000_t75" style="width:381.55pt;height:561.85pt" o:ole="" o:allowoverlap="f">
             <v:imagedata r:id="rId9" o:title=""/>
           </v:shape>
-          <o:OLEObject Type="Embed" ProgID="Visio.Drawing.15" ShapeID="_x0000_i1103" DrawAspect="Content" ObjectID="_1651237187" r:id="rId10"/>
+          <o:OLEObject Type="Embed" ProgID="Visio.Drawing.15" ShapeID="_x0000_i1027" DrawAspect="Content" ObjectID="_1651240719" r:id="rId10"/>
         </w:object>
       </w:r>
     </w:p>
@@ -15381,10 +15381,10 @@
           <w:lang w:val="uk-UA"/>
         </w:rPr>
         <w:object w:dxaOrig="7906" w:dyaOrig="12180" w14:anchorId="3B49E2F2">
-          <v:shape id="_x0000_i1107" type="#_x0000_t75" style="width:395.15pt;height:608.9pt" o:ole="">
+          <v:shape id="_x0000_i1028" type="#_x0000_t75" style="width:395.15pt;height:608.9pt" o:ole="">
             <v:imagedata r:id="rId11" o:title=""/>
           </v:shape>
-          <o:OLEObject Type="Embed" ProgID="Visio.Drawing.15" ShapeID="_x0000_i1107" DrawAspect="Content" ObjectID="_1651237188" r:id="rId12"/>
+          <o:OLEObject Type="Embed" ProgID="Visio.Drawing.15" ShapeID="_x0000_i1028" DrawAspect="Content" ObjectID="_1651240720" r:id="rId12"/>
         </w:object>
       </w:r>
     </w:p>
@@ -15436,7 +15436,166 @@
         </w:rPr>
         <w:lastRenderedPageBreak/>
         <w:tab/>
-        <w:t>Для відображення взаємодії між окресленими класами на етапі побудови моделі аналізу розглянемо діаграму послідовностей для сценарію «Добавити питання»</w:t>
+        <w:t>Для відображення взаємодії між окресленими класами на етапі побудови моделі аналізу розглянемо діаграму послідовностей для сценарію «До</w:t>
+      </w:r>
+      <w:r>
+        <w:rPr>
+          <w:lang w:val="uk-UA"/>
+        </w:rPr>
+        <w:t>дати</w:t>
+      </w:r>
+      <w:r>
+        <w:rPr>
+          <w:lang w:val="uk-UA"/>
+        </w:rPr>
+        <w:t xml:space="preserve"> питання»</w:t>
+      </w:r>
+    </w:p>
+    <w:p>
+      <w:pPr>
+        <w:jc w:val="both"/>
+        <w:rPr>
+          <w:lang w:val="uk-UA"/>
+        </w:rPr>
+      </w:pPr>
+    </w:p>
+    <w:p>
+      <w:pPr>
+        <w:jc w:val="both"/>
+        <w:rPr>
+          <w:lang w:val="uk-UA"/>
+        </w:rPr>
+      </w:pPr>
+      <w:r>
+        <w:rPr>
+          <w:lang w:val="uk-UA"/>
+        </w:rPr>
+        <w:object w:dxaOrig="12061" w:dyaOrig="6901" w14:anchorId="5A1F6050">
+          <v:shape id="_x0000_i1031" type="#_x0000_t75" style="width:527.8pt;height:302.15pt" o:ole="">
+            <v:imagedata r:id="rId13" o:title=""/>
+          </v:shape>
+          <o:OLEObject Type="Embed" ProgID="Visio.Drawing.15" ShapeID="_x0000_i1031" DrawAspect="Content" ObjectID="_1651240721" r:id="rId14"/>
+        </w:object>
+      </w:r>
+    </w:p>
+    <w:p>
+      <w:pPr>
+        <w:jc w:val="both"/>
+        <w:rPr>
+          <w:lang w:val="uk-UA"/>
+        </w:rPr>
+      </w:pPr>
+      <w:r>
+        <w:rPr>
+          <w:lang w:val="uk-UA"/>
+        </w:rPr>
+        <w:t>Діаграма послідовності сценарію «Додати питання»</w:t>
+      </w:r>
+    </w:p>
+    <w:p>
+      <w:pPr>
+        <w:jc w:val="both"/>
+        <w:rPr>
+          <w:lang w:val="uk-UA"/>
+        </w:rPr>
+      </w:pPr>
+      <w:r>
+        <w:rPr>
+          <w:lang w:val="uk-UA"/>
+        </w:rPr>
+        <w:tab/>
+        <w:t>Діаграма послідовності допомагає встановити часовий взаємозв’язок між класами, тобто показує реалізацію поведінки сценарію</w:t>
+      </w:r>
+      <w:r>
+        <w:rPr>
+          <w:lang w:val="uk-UA"/>
+        </w:rPr>
+        <w:t>, але не є точним представленням кожного його кроку. Учасником діаграми є користувацький інтерфейс, який не розробляється до етапу проектування, тому на діаграмі послідовностей може бути не вказаний. В аналізі нас цікавить лише основна поведінка класів аналізу.</w:t>
+      </w:r>
+    </w:p>
+    <w:p>
+      <w:pPr>
+        <w:jc w:val="both"/>
+        <w:rPr>
+          <w:lang w:val="uk-UA"/>
+        </w:rPr>
+      </w:pPr>
+      <w:r>
+        <w:rPr>
+          <w:lang w:val="uk-UA"/>
+        </w:rPr>
+        <w:tab/>
+        <w:t>В даному випадку розглядається успішний розвиток сценарію, при якому викладач обрав тест, ввів вміст питання, можливі відповіді та вказав вірні. Система перевірила дані та за результатами перевірки додала нове питання до бази даних.</w:t>
+      </w:r>
+    </w:p>
+    <w:p>
+      <w:pPr>
+        <w:rPr>
+          <w:lang w:val="uk-UA"/>
+        </w:rPr>
+      </w:pPr>
+      <w:r>
+        <w:rPr>
+          <w:lang w:val="uk-UA"/>
+        </w:rPr>
+        <w:br w:type="page"/>
+      </w:r>
+    </w:p>
+    <w:p>
+      <w:pPr>
+        <w:pStyle w:val="a3"/>
+        <w:numPr>
+          <w:ilvl w:val="0"/>
+          <w:numId w:val="1"/>
+        </w:numPr>
+        <w:jc w:val="both"/>
+        <w:rPr>
+          <w:b/>
+          <w:bCs/>
+          <w:lang w:val="uk-UA"/>
+        </w:rPr>
+      </w:pPr>
+      <w:r>
+        <w:rPr>
+          <w:b/>
+          <w:bCs/>
+          <w:lang w:val="uk-UA"/>
+        </w:rPr>
+        <w:lastRenderedPageBreak/>
+        <w:t>Проектування</w:t>
+      </w:r>
+    </w:p>
+    <w:p>
+      <w:pPr>
+        <w:jc w:val="both"/>
+        <w:rPr>
+          <w:b/>
+          <w:bCs/>
+          <w:lang w:val="uk-UA"/>
+        </w:rPr>
+      </w:pPr>
+      <w:r>
+        <w:rPr>
+          <w:b/>
+          <w:bCs/>
+          <w:lang w:val="uk-UA"/>
+        </w:rPr>
+        <w:t>2.1.1 Базова архітектура системи</w:t>
+      </w:r>
+    </w:p>
+    <w:p>
+      <w:pPr>
+        <w:jc w:val="both"/>
+        <w:rPr>
+          <w:lang w:val="uk-UA"/>
+        </w:rPr>
+      </w:pPr>
+      <w:r>
+        <w:rPr>
+          <w:lang w:val="uk-UA"/>
+        </w:rPr>
+        <w:tab/>
+        <w:t>Система, що проектується використовує дворівневу архітектуру (клієнт-сервер). Архітектура представлена на малюнку.</w:t>
       </w:r>
     </w:p>
     <w:p>

</xml_diff>

<commit_message>
user interface (with some todos)
</commit_message>
<xml_diff>
--- a/диплом/диплом.docx
+++ b/диплом/диплом.docx
@@ -12269,7 +12269,7 @@
             <v:imagedata r:id="rId5" o:title=""/>
             <w10:wrap type="square"/>
           </v:shape>
-          <o:OLEObject Type="Embed" ProgID="Visio.Drawing.15" ShapeID="_x0000_s1026" DrawAspect="Content" ObjectID="_1651249356" r:id="rId6"/>
+          <o:OLEObject Type="Embed" ProgID="Visio.Drawing.15" ShapeID="_x0000_s1026" DrawAspect="Content" ObjectID="_1651334970" r:id="rId6"/>
         </w:object>
       </w:r>
     </w:p>
@@ -12599,7 +12599,7 @@
             <v:imagedata r:id="rId7" o:title=""/>
             <w10:wrap type="square"/>
           </v:shape>
-          <o:OLEObject Type="Embed" ProgID="Visio.Drawing.15" ShapeID="_x0000_s1028" DrawAspect="Content" ObjectID="_1651249357" r:id="rId8"/>
+          <o:OLEObject Type="Embed" ProgID="Visio.Drawing.15" ShapeID="_x0000_s1028" DrawAspect="Content" ObjectID="_1651334971" r:id="rId8"/>
         </w:object>
       </w:r>
     </w:p>
@@ -15060,7 +15060,7 @@
           <v:shape id="_x0000_i1027" type="#_x0000_t75" style="width:381.3pt;height:561.3pt" o:ole="" o:allowoverlap="f">
             <v:imagedata r:id="rId9" o:title=""/>
           </v:shape>
-          <o:OLEObject Type="Embed" ProgID="Visio.Drawing.15" ShapeID="_x0000_i1027" DrawAspect="Content" ObjectID="_1651249352" r:id="rId10"/>
+          <o:OLEObject Type="Embed" ProgID="Visio.Drawing.15" ShapeID="_x0000_i1027" DrawAspect="Content" ObjectID="_1651334966" r:id="rId10"/>
         </w:object>
       </w:r>
     </w:p>
@@ -15093,7 +15093,7 @@
           <v:shape id="_x0000_i1028" type="#_x0000_t75" style="width:395.25pt;height:609.05pt" o:ole="">
             <v:imagedata r:id="rId11" o:title=""/>
           </v:shape>
-          <o:OLEObject Type="Embed" ProgID="Visio.Drawing.15" ShapeID="_x0000_i1028" DrawAspect="Content" ObjectID="_1651249353" r:id="rId12"/>
+          <o:OLEObject Type="Embed" ProgID="Visio.Drawing.15" ShapeID="_x0000_i1028" DrawAspect="Content" ObjectID="_1651334967" r:id="rId12"/>
         </w:object>
       </w:r>
     </w:p>
@@ -15180,10 +15180,10 @@
           <w:lang w:val="uk-UA"/>
         </w:rPr>
         <w:object w:dxaOrig="12061" w:dyaOrig="6901" w14:anchorId="5A1F6050">
-          <v:shape id="_x0000_i1031" type="#_x0000_t75" style="width:527.5pt;height:301.95pt" o:ole="">
+          <v:shape id="_x0000_i1029" type="#_x0000_t75" style="width:527.5pt;height:301.95pt" o:ole="">
             <v:imagedata r:id="rId13" o:title=""/>
           </v:shape>
-          <o:OLEObject Type="Embed" ProgID="Visio.Drawing.15" ShapeID="_x0000_i1031" DrawAspect="Content" ObjectID="_1651249354" r:id="rId14"/>
+          <o:OLEObject Type="Embed" ProgID="Visio.Drawing.15" ShapeID="_x0000_i1029" DrawAspect="Content" ObjectID="_1651334968" r:id="rId14"/>
         </w:object>
       </w:r>
     </w:p>
@@ -15319,10 +15319,10 @@
           <w:lang w:val="uk-UA"/>
         </w:rPr>
         <w:object w:dxaOrig="16321" w:dyaOrig="6991" w14:anchorId="2C9A0C36">
-          <v:shape id="_x0000_i1036" type="#_x0000_t75" style="width:513.55pt;height:219.65pt" o:ole="">
+          <v:shape id="_x0000_i1030" type="#_x0000_t75" style="width:513.55pt;height:219.65pt" o:ole="">
             <v:imagedata r:id="rId15" o:title=""/>
           </v:shape>
-          <o:OLEObject Type="Embed" ProgID="Visio.Drawing.15" ShapeID="_x0000_i1036" DrawAspect="Content" ObjectID="_1651249355" r:id="rId16"/>
+          <o:OLEObject Type="Embed" ProgID="Visio.Drawing.15" ShapeID="_x0000_i1030" DrawAspect="Content" ObjectID="_1651334969" r:id="rId16"/>
         </w:object>
       </w:r>
     </w:p>
@@ -16105,7 +16105,7 @@
       <w:pPr>
         <w:jc w:val="both"/>
         <w:rPr>
-          <w:lang w:val="uk-UA"/>
+          <w:lang w:val="en-US"/>
         </w:rPr>
       </w:pPr>
       <w:r>
@@ -16113,6 +16113,4131 @@
           <w:lang w:val="uk-UA"/>
         </w:rPr>
         <w:t>Розроблена логічна модель не містить транзитивних залежностей у відносинах. Таким чином модель відповідає третій нормальній формі.</w:t>
+      </w:r>
+    </w:p>
+    <w:p>
+      <w:pPr>
+        <w:jc w:val="both"/>
+        <w:rPr>
+          <w:lang w:val="en-US"/>
+        </w:rPr>
+      </w:pPr>
+    </w:p>
+    <w:p>
+      <w:pPr>
+        <w:jc w:val="both"/>
+        <w:rPr>
+          <w:b/>
+          <w:bCs/>
+          <w:lang w:val="uk-UA"/>
+        </w:rPr>
+      </w:pPr>
+      <w:r>
+        <w:rPr>
+          <w:b/>
+          <w:bCs/>
+          <w:lang w:val="en-US"/>
+        </w:rPr>
+        <w:t xml:space="preserve">2.1.3 </w:t>
+      </w:r>
+      <w:r>
+        <w:rPr>
+          <w:b/>
+          <w:bCs/>
+          <w:lang w:val="uk-UA"/>
+        </w:rPr>
+        <w:t>Користувацький інтерфейс клієнтського додатку</w:t>
+      </w:r>
+    </w:p>
+    <w:p>
+      <w:pPr>
+        <w:jc w:val="both"/>
+        <w:rPr>
+          <w:lang w:val="uk-UA"/>
+        </w:rPr>
+      </w:pPr>
+      <w:r>
+        <w:rPr>
+          <w:lang w:val="uk-UA"/>
+        </w:rPr>
+        <w:tab/>
+        <w:t>Виходячи із аналізу вимог та моделі аналізу був спроектований графічний інтерфейс користувача для веб та мобільного додатків.</w:t>
+      </w:r>
+    </w:p>
+    <w:p>
+      <w:pPr>
+        <w:jc w:val="both"/>
+        <w:rPr>
+          <w:lang w:val="uk-UA"/>
+        </w:rPr>
+      </w:pPr>
+      <w:r>
+        <w:rPr>
+          <w:lang w:val="uk-UA"/>
+        </w:rPr>
+        <w:tab/>
+        <w:t>Веб-додаток в верхній частині містить навігаційну панель із посиланнями на основні частини додатку. Кількість та вміст посилань залежать від типу користувача. Мобільний додаток студента складається з трьох сторінок-вкладок, на яких розміщені предмети, які вивчає студент, курси, які він проходить та тести, які йому задані.</w:t>
+      </w:r>
+    </w:p>
+    <w:p>
+      <w:pPr>
+        <w:jc w:val="both"/>
+        <w:rPr>
+          <w:lang w:val="uk-UA"/>
+        </w:rPr>
+      </w:pPr>
+      <w:r>
+        <w:rPr>
+          <w:lang w:val="uk-UA"/>
+        </w:rPr>
+        <w:tab/>
+        <w:t>При вході в додаток неавторизованого користувача відображається сторінка входу</w:t>
+      </w:r>
+    </w:p>
+    <w:p>
+      <w:pPr>
+        <w:jc w:val="both"/>
+        <w:rPr>
+          <w:lang w:val="uk-UA"/>
+        </w:rPr>
+      </w:pPr>
+      <w:r>
+        <w:rPr>
+          <w:noProof/>
+          <w:lang w:val="uk-UA"/>
+        </w:rPr>
+        <w:lastRenderedPageBreak/>
+        <w:drawing>
+          <wp:inline distT="0" distB="0" distL="0" distR="0" wp14:anchorId="52E31C39" wp14:editId="495A61E9">
+            <wp:extent cx="6300470" cy="2442210"/>
+            <wp:effectExtent l="0" t="0" r="5080" b="0"/>
+            <wp:docPr id="1" name="Рисунок 1"/>
+            <wp:cNvGraphicFramePr>
+              <a:graphicFrameLocks xmlns:a="http://schemas.openxmlformats.org/drawingml/2006/main" noChangeAspect="1"/>
+            </wp:cNvGraphicFramePr>
+            <a:graphic xmlns:a="http://schemas.openxmlformats.org/drawingml/2006/main">
+              <a:graphicData uri="http://schemas.openxmlformats.org/drawingml/2006/picture">
+                <pic:pic xmlns:pic="http://schemas.openxmlformats.org/drawingml/2006/picture">
+                  <pic:nvPicPr>
+                    <pic:cNvPr id="1" name="login_page.jpg"/>
+                    <pic:cNvPicPr/>
+                  </pic:nvPicPr>
+                  <pic:blipFill>
+                    <a:blip r:embed="rId18">
+                      <a:extLst>
+                        <a:ext uri="{28A0092B-C50C-407E-A947-70E740481C1C}">
+                          <a14:useLocalDpi xmlns:a14="http://schemas.microsoft.com/office/drawing/2010/main" val="0"/>
+                        </a:ext>
+                      </a:extLst>
+                    </a:blip>
+                    <a:stretch>
+                      <a:fillRect/>
+                    </a:stretch>
+                  </pic:blipFill>
+                  <pic:spPr>
+                    <a:xfrm>
+                      <a:off x="0" y="0"/>
+                      <a:ext cx="6300470" cy="2442210"/>
+                    </a:xfrm>
+                    <a:prstGeom prst="rect">
+                      <a:avLst/>
+                    </a:prstGeom>
+                  </pic:spPr>
+                </pic:pic>
+              </a:graphicData>
+            </a:graphic>
+          </wp:inline>
+        </w:drawing>
+      </w:r>
+    </w:p>
+    <w:p>
+      <w:pPr>
+        <w:jc w:val="both"/>
+        <w:rPr>
+          <w:lang w:val="uk-UA"/>
+        </w:rPr>
+      </w:pPr>
+      <w:r>
+        <w:rPr>
+          <w:lang w:val="uk-UA"/>
+        </w:rPr>
+        <w:t>Сторінка авторизації веб-додатку</w:t>
+      </w:r>
+    </w:p>
+    <w:p>
+      <w:pPr>
+        <w:jc w:val="both"/>
+        <w:rPr>
+          <w:lang w:val="uk-UA"/>
+        </w:rPr>
+      </w:pPr>
+      <w:r>
+        <w:rPr>
+          <w:noProof/>
+          <w:lang w:val="uk-UA"/>
+        </w:rPr>
+        <w:drawing>
+          <wp:inline distT="0" distB="0" distL="0" distR="0" wp14:anchorId="5432699A" wp14:editId="22B7A738">
+            <wp:extent cx="2057494" cy="3657600"/>
+            <wp:effectExtent l="0" t="0" r="0" b="0"/>
+            <wp:docPr id="3" name="Рисунок 3"/>
+            <wp:cNvGraphicFramePr>
+              <a:graphicFrameLocks xmlns:a="http://schemas.openxmlformats.org/drawingml/2006/main" noChangeAspect="1"/>
+            </wp:cNvGraphicFramePr>
+            <a:graphic xmlns:a="http://schemas.openxmlformats.org/drawingml/2006/main">
+              <a:graphicData uri="http://schemas.openxmlformats.org/drawingml/2006/picture">
+                <pic:pic xmlns:pic="http://schemas.openxmlformats.org/drawingml/2006/picture">
+                  <pic:nvPicPr>
+                    <pic:cNvPr id="3" name="android_login_page.jpg"/>
+                    <pic:cNvPicPr/>
+                  </pic:nvPicPr>
+                  <pic:blipFill>
+                    <a:blip r:embed="rId19" cstate="print">
+                      <a:extLst>
+                        <a:ext uri="{28A0092B-C50C-407E-A947-70E740481C1C}">
+                          <a14:useLocalDpi xmlns:a14="http://schemas.microsoft.com/office/drawing/2010/main" val="0"/>
+                        </a:ext>
+                      </a:extLst>
+                    </a:blip>
+                    <a:stretch>
+                      <a:fillRect/>
+                    </a:stretch>
+                  </pic:blipFill>
+                  <pic:spPr>
+                    <a:xfrm>
+                      <a:off x="0" y="0"/>
+                      <a:ext cx="2065854" cy="3672462"/>
+                    </a:xfrm>
+                    <a:prstGeom prst="rect">
+                      <a:avLst/>
+                    </a:prstGeom>
+                  </pic:spPr>
+                </pic:pic>
+              </a:graphicData>
+            </a:graphic>
+          </wp:inline>
+        </w:drawing>
+      </w:r>
+    </w:p>
+    <w:p>
+      <w:pPr>
+        <w:jc w:val="both"/>
+        <w:rPr>
+          <w:lang w:val="uk-UA"/>
+        </w:rPr>
+      </w:pPr>
+      <w:r>
+        <w:rPr>
+          <w:lang w:val="uk-UA"/>
+        </w:rPr>
+        <w:t>Сторінка авторизації мобільного додатку</w:t>
+      </w:r>
+    </w:p>
+    <w:p>
+      <w:pPr>
+        <w:jc w:val="both"/>
+        <w:rPr>
+          <w:lang w:val="uk-UA"/>
+        </w:rPr>
+      </w:pPr>
+      <w:r>
+        <w:rPr>
+          <w:lang w:val="uk-UA"/>
+        </w:rPr>
+        <w:t>Сторінка авторизації містить такі компоненти: поля для вводу логіна та пароля, та кнопку входу. На сторінці авторизації веб-додатку також міститься посилання для переходу на реєстрацію студента в системі.</w:t>
+      </w:r>
+    </w:p>
+    <w:p>
+      <w:pPr>
+        <w:jc w:val="both"/>
+        <w:rPr>
+          <w:lang w:val="uk-UA"/>
+        </w:rPr>
+      </w:pPr>
+      <w:r>
+        <w:rPr>
+          <w:lang w:val="uk-UA"/>
+        </w:rPr>
+        <w:t>Конструкція сторінки авторизації</w:t>
+      </w:r>
+    </w:p>
+    <w:tbl>
+      <w:tblPr>
+        <w:tblStyle w:val="a4"/>
+        <w:tblW w:w="0" w:type="auto"/>
+        <w:tblLook w:val="04A0" w:firstRow="1" w:lastRow="0" w:firstColumn="1" w:lastColumn="0" w:noHBand="0" w:noVBand="1"/>
+      </w:tblPr>
+      <w:tblGrid>
+        <w:gridCol w:w="2478"/>
+        <w:gridCol w:w="2478"/>
+        <w:gridCol w:w="2478"/>
+        <w:gridCol w:w="2478"/>
+      </w:tblGrid>
+      <w:tr>
+        <w:tc>
+          <w:tcPr>
+            <w:tcW w:w="2478" w:type="dxa"/>
+          </w:tcPr>
+          <w:p>
+            <w:pPr>
+              <w:jc w:val="both"/>
+              <w:rPr>
+                <w:lang w:val="uk-UA"/>
+              </w:rPr>
+            </w:pPr>
+            <w:r>
+              <w:rPr>
+                <w:lang w:val="uk-UA"/>
+              </w:rPr>
+              <w:t>Найменування елементу</w:t>
+            </w:r>
+          </w:p>
+        </w:tc>
+        <w:tc>
+          <w:tcPr>
+            <w:tcW w:w="2478" w:type="dxa"/>
+          </w:tcPr>
+          <w:p>
+            <w:pPr>
+              <w:jc w:val="both"/>
+              <w:rPr>
+                <w:lang w:val="uk-UA"/>
+              </w:rPr>
+            </w:pPr>
+            <w:r>
+              <w:rPr>
+                <w:lang w:val="uk-UA"/>
+              </w:rPr>
+              <w:t>Тип елементу</w:t>
+            </w:r>
+          </w:p>
+        </w:tc>
+        <w:tc>
+          <w:tcPr>
+            <w:tcW w:w="2478" w:type="dxa"/>
+          </w:tcPr>
+          <w:p>
+            <w:pPr>
+              <w:jc w:val="both"/>
+              <w:rPr>
+                <w:lang w:val="uk-UA"/>
+              </w:rPr>
+            </w:pPr>
+            <w:r>
+              <w:rPr>
+                <w:lang w:val="uk-UA"/>
+              </w:rPr>
+              <w:t>Дія користувача</w:t>
+            </w:r>
+          </w:p>
+        </w:tc>
+        <w:tc>
+          <w:tcPr>
+            <w:tcW w:w="2478" w:type="dxa"/>
+          </w:tcPr>
+          <w:p>
+            <w:pPr>
+              <w:jc w:val="both"/>
+              <w:rPr>
+                <w:lang w:val="uk-UA"/>
+              </w:rPr>
+            </w:pPr>
+            <w:r>
+              <w:rPr>
+                <w:lang w:val="uk-UA"/>
+              </w:rPr>
+              <w:t>Відклик системи</w:t>
+            </w:r>
+          </w:p>
+        </w:tc>
+      </w:tr>
+      <w:tr>
+        <w:tc>
+          <w:tcPr>
+            <w:tcW w:w="2478" w:type="dxa"/>
+          </w:tcPr>
+          <w:p>
+            <w:pPr>
+              <w:jc w:val="both"/>
+              <w:rPr>
+                <w:lang w:val="uk-UA"/>
+              </w:rPr>
+            </w:pPr>
+            <w:r>
+              <w:rPr>
+                <w:lang w:val="uk-UA"/>
+              </w:rPr>
+              <w:t>Поле вводу логіну та паролю</w:t>
+            </w:r>
+          </w:p>
+        </w:tc>
+        <w:tc>
+          <w:tcPr>
+            <w:tcW w:w="2478" w:type="dxa"/>
+          </w:tcPr>
+          <w:p>
+            <w:pPr>
+              <w:jc w:val="both"/>
+              <w:rPr>
+                <w:lang w:val="uk-UA"/>
+              </w:rPr>
+            </w:pPr>
+            <w:r>
+              <w:rPr>
+                <w:lang w:val="uk-UA"/>
+              </w:rPr>
+              <w:t>Текстове поле вводу</w:t>
+            </w:r>
+          </w:p>
+        </w:tc>
+        <w:tc>
+          <w:tcPr>
+            <w:tcW w:w="2478" w:type="dxa"/>
+          </w:tcPr>
+          <w:p>
+            <w:pPr>
+              <w:jc w:val="both"/>
+              <w:rPr>
+                <w:lang w:val="uk-UA"/>
+              </w:rPr>
+            </w:pPr>
+            <w:r>
+              <w:rPr>
+                <w:lang w:val="uk-UA"/>
+              </w:rPr>
+              <w:t>Ввід з клавіатури</w:t>
+            </w:r>
+          </w:p>
+        </w:tc>
+        <w:tc>
+          <w:tcPr>
+            <w:tcW w:w="2478" w:type="dxa"/>
+          </w:tcPr>
+          <w:p>
+            <w:pPr>
+              <w:jc w:val="both"/>
+              <w:rPr>
+                <w:lang w:val="uk-UA"/>
+              </w:rPr>
+            </w:pPr>
+            <w:r>
+              <w:rPr>
+                <w:lang w:val="uk-UA"/>
+              </w:rPr>
+              <w:t>—</w:t>
+            </w:r>
+          </w:p>
+        </w:tc>
+      </w:tr>
+      <w:tr>
+        <w:tc>
+          <w:tcPr>
+            <w:tcW w:w="2478" w:type="dxa"/>
+          </w:tcPr>
+          <w:p>
+            <w:pPr>
+              <w:jc w:val="both"/>
+              <w:rPr>
+                <w:lang w:val="uk-UA"/>
+              </w:rPr>
+            </w:pPr>
+            <w:r>
+              <w:rPr>
+                <w:lang w:val="uk-UA"/>
+              </w:rPr>
+              <w:t>Увійти</w:t>
+            </w:r>
+          </w:p>
+        </w:tc>
+        <w:tc>
+          <w:tcPr>
+            <w:tcW w:w="2478" w:type="dxa"/>
+          </w:tcPr>
+          <w:p>
+            <w:pPr>
+              <w:jc w:val="both"/>
+              <w:rPr>
+                <w:lang w:val="uk-UA"/>
+              </w:rPr>
+            </w:pPr>
+            <w:r>
+              <w:rPr>
+                <w:lang w:val="uk-UA"/>
+              </w:rPr>
+              <w:t>Кнопка</w:t>
+            </w:r>
+          </w:p>
+        </w:tc>
+        <w:tc>
+          <w:tcPr>
+            <w:tcW w:w="2478" w:type="dxa"/>
+          </w:tcPr>
+          <w:p>
+            <w:pPr>
+              <w:jc w:val="both"/>
+              <w:rPr>
+                <w:lang w:val="uk-UA"/>
+              </w:rPr>
+            </w:pPr>
+            <w:r>
+              <w:rPr>
+                <w:lang w:val="uk-UA"/>
+              </w:rPr>
+              <w:t xml:space="preserve">Одинарний клік лівою кнопкою </w:t>
+            </w:r>
+            <w:r>
+              <w:rPr>
+                <w:lang w:val="uk-UA"/>
+              </w:rPr>
+              <w:t>миші</w:t>
+            </w:r>
+            <w:r>
+              <w:rPr>
+                <w:lang w:val="uk-UA"/>
+              </w:rPr>
+              <w:t xml:space="preserve"> (веб-додаток), одинарне натискання (мобільний додаток)</w:t>
+            </w:r>
+          </w:p>
+        </w:tc>
+        <w:tc>
+          <w:tcPr>
+            <w:tcW w:w="2478" w:type="dxa"/>
+          </w:tcPr>
+          <w:p>
+            <w:pPr>
+              <w:jc w:val="both"/>
+              <w:rPr>
+                <w:lang w:val="uk-UA"/>
+              </w:rPr>
+            </w:pPr>
+            <w:r>
+              <w:rPr>
+                <w:lang w:val="uk-UA"/>
+              </w:rPr>
+              <w:t xml:space="preserve">Перевірка введених логіну та паролю. При вірному вводі вхід в додаток, при невірному відображення </w:t>
+            </w:r>
+            <w:r>
+              <w:rPr>
+                <w:lang w:val="uk-UA"/>
+              </w:rPr>
+              <w:lastRenderedPageBreak/>
+              <w:t>повідомлення про помилку</w:t>
+            </w:r>
+          </w:p>
+        </w:tc>
+      </w:tr>
+      <w:tr>
+        <w:tc>
+          <w:tcPr>
+            <w:tcW w:w="2478" w:type="dxa"/>
+          </w:tcPr>
+          <w:p>
+            <w:pPr>
+              <w:jc w:val="both"/>
+              <w:rPr>
+                <w:lang w:val="uk-UA"/>
+              </w:rPr>
+            </w:pPr>
+            <w:r>
+              <w:rPr>
+                <w:lang w:val="uk-UA"/>
+              </w:rPr>
+              <w:lastRenderedPageBreak/>
+              <w:t>Реєстрація студенту</w:t>
+            </w:r>
+          </w:p>
+        </w:tc>
+        <w:tc>
+          <w:tcPr>
+            <w:tcW w:w="2478" w:type="dxa"/>
+          </w:tcPr>
+          <w:p>
+            <w:pPr>
+              <w:jc w:val="both"/>
+              <w:rPr>
+                <w:lang w:val="uk-UA"/>
+              </w:rPr>
+            </w:pPr>
+            <w:r>
+              <w:rPr>
+                <w:lang w:val="uk-UA"/>
+              </w:rPr>
+              <w:t>Гіперпосилання</w:t>
+            </w:r>
+          </w:p>
+        </w:tc>
+        <w:tc>
+          <w:tcPr>
+            <w:tcW w:w="2478" w:type="dxa"/>
+          </w:tcPr>
+          <w:p>
+            <w:pPr>
+              <w:jc w:val="both"/>
+              <w:rPr>
+                <w:lang w:val="uk-UA"/>
+              </w:rPr>
+            </w:pPr>
+            <w:r>
+              <w:rPr>
+                <w:lang w:val="uk-UA"/>
+              </w:rPr>
+              <w:t>Одинарний клік лівою кнопкою миші</w:t>
+            </w:r>
+          </w:p>
+        </w:tc>
+        <w:tc>
+          <w:tcPr>
+            <w:tcW w:w="2478" w:type="dxa"/>
+          </w:tcPr>
+          <w:p>
+            <w:pPr>
+              <w:jc w:val="both"/>
+              <w:rPr>
+                <w:lang w:val="uk-UA"/>
+              </w:rPr>
+            </w:pPr>
+            <w:r>
+              <w:rPr>
+                <w:lang w:val="uk-UA"/>
+              </w:rPr>
+              <w:t>Перехід на сторінку реєстрації</w:t>
+            </w:r>
+          </w:p>
+        </w:tc>
+      </w:tr>
+    </w:tbl>
+    <w:p>
+      <w:pPr>
+        <w:jc w:val="both"/>
+        <w:rPr>
+          <w:lang w:val="uk-UA"/>
+        </w:rPr>
+      </w:pPr>
+    </w:p>
+    <w:p>
+      <w:pPr>
+        <w:jc w:val="both"/>
+        <w:rPr>
+          <w:lang w:val="uk-UA"/>
+        </w:rPr>
+      </w:pPr>
+      <w:r>
+        <w:rPr>
+          <w:noProof/>
+          <w:lang w:val="uk-UA"/>
+        </w:rPr>
+        <w:drawing>
+          <wp:inline distT="0" distB="0" distL="0" distR="0" wp14:anchorId="1A80EBE4" wp14:editId="2C5B437D">
+            <wp:extent cx="6300470" cy="2656840"/>
+            <wp:effectExtent l="0" t="0" r="5080" b="0"/>
+            <wp:docPr id="4" name="Рисунок 4"/>
+            <wp:cNvGraphicFramePr>
+              <a:graphicFrameLocks xmlns:a="http://schemas.openxmlformats.org/drawingml/2006/main" noChangeAspect="1"/>
+            </wp:cNvGraphicFramePr>
+            <a:graphic xmlns:a="http://schemas.openxmlformats.org/drawingml/2006/main">
+              <a:graphicData uri="http://schemas.openxmlformats.org/drawingml/2006/picture">
+                <pic:pic xmlns:pic="http://schemas.openxmlformats.org/drawingml/2006/picture">
+                  <pic:nvPicPr>
+                    <pic:cNvPr id="4" name="add_user_form.jpg"/>
+                    <pic:cNvPicPr/>
+                  </pic:nvPicPr>
+                  <pic:blipFill>
+                    <a:blip r:embed="rId20">
+                      <a:extLst>
+                        <a:ext uri="{28A0092B-C50C-407E-A947-70E740481C1C}">
+                          <a14:useLocalDpi xmlns:a14="http://schemas.microsoft.com/office/drawing/2010/main" val="0"/>
+                        </a:ext>
+                      </a:extLst>
+                    </a:blip>
+                    <a:stretch>
+                      <a:fillRect/>
+                    </a:stretch>
+                  </pic:blipFill>
+                  <pic:spPr>
+                    <a:xfrm>
+                      <a:off x="0" y="0"/>
+                      <a:ext cx="6300470" cy="2656840"/>
+                    </a:xfrm>
+                    <a:prstGeom prst="rect">
+                      <a:avLst/>
+                    </a:prstGeom>
+                  </pic:spPr>
+                </pic:pic>
+              </a:graphicData>
+            </a:graphic>
+          </wp:inline>
+        </w:drawing>
+      </w:r>
+    </w:p>
+    <w:p>
+      <w:pPr>
+        <w:jc w:val="both"/>
+        <w:rPr>
+          <w:lang w:val="uk-UA"/>
+        </w:rPr>
+      </w:pPr>
+      <w:r>
+        <w:rPr>
+          <w:lang w:val="uk-UA"/>
+        </w:rPr>
+        <w:t>Форма реєстрації користувача</w:t>
+      </w:r>
+    </w:p>
+    <w:p>
+      <w:pPr>
+        <w:jc w:val="both"/>
+        <w:rPr>
+          <w:lang w:val="uk-UA"/>
+        </w:rPr>
+      </w:pPr>
+      <w:r>
+        <w:rPr>
+          <w:lang w:val="uk-UA"/>
+        </w:rPr>
+        <w:tab/>
+        <w:t xml:space="preserve">На формі реєстрації користувача </w:t>
+      </w:r>
+      <w:r>
+        <w:rPr>
+          <w:lang w:val="uk-UA"/>
+        </w:rPr>
+        <w:t>зліва знаходяться поля для ввода даних для входа в систему: логіна та паролі, та електронної адреси користувача. Також, якщо реєстрацію користувача здійснює адміністратор, він може обрати ролі, які будуть призначені користувачу в системі авторизації. Неавторизований користувач може зареєструватися в системі лише в якості студента, поля ролей не відібражаються.</w:t>
+      </w:r>
+    </w:p>
+    <w:p>
+      <w:pPr>
+        <w:jc w:val="both"/>
+        <w:rPr>
+          <w:lang w:val="uk-UA"/>
+        </w:rPr>
+      </w:pPr>
+      <w:r>
+        <w:rPr>
+          <w:lang w:val="uk-UA"/>
+        </w:rPr>
+        <w:tab/>
+        <w:t>Справа на формі знаходяться поля для вводу особистих даних: імені та телефону. Поле електронної пошти відключене, бо електронна пошта прив’язана до авторизаційного аккаунту та є зв’язком між таблицями користувачів в базі авторизації та студентів та викладачів в основній базі даних</w:t>
+      </w:r>
+    </w:p>
+    <w:p>
+      <w:pPr>
+        <w:jc w:val="both"/>
+        <w:rPr>
+          <w:lang w:val="uk-UA"/>
+        </w:rPr>
+      </w:pPr>
+      <w:r>
+        <w:rPr>
+          <w:lang w:val="uk-UA"/>
+        </w:rPr>
+        <w:tab/>
+        <w:t xml:space="preserve">Дана форма призначена для реєстрації користувача в системі. Незареєстрований користувач може зареєструватися лише в якості студента. Реєстрація користувача з ролями «адміністратор» та «викладач» можуть здійснювати лише користувачі, які входять до ролі «адміністратор». Обов’язковими при реєстрації є поля логіну, паролю, підтвердження паролю та електронної пошти. Якщо перемикач «Змінити особисті дані» відключено, то запис буде створено лише в базі даних авторизації і користувачу буде запропоновано ввести свої дані самостійно при першому вході в систему. При встановленні перемикача «змінити особисті дані» в положення «включено», при реєстрації також буде створено запис в таблиці «Особи» із особистими даними користувача, а також запис в таблицях «Викладачі» або «Студенти» в залежності від обраних ролей. При вводі особистих даних обов’язковими є поля «Ім’я» та «Фамілія». Електронна пошта вводиться при реєстрації користувача </w:t>
+      </w:r>
+      <w:r>
+        <w:rPr>
+          <w:lang w:val="uk-UA"/>
+        </w:rPr>
+        <w:t>в системі авторизації.</w:t>
+      </w:r>
+    </w:p>
+    <w:p>
+      <w:pPr>
+        <w:jc w:val="both"/>
+        <w:rPr>
+          <w:lang w:val="uk-UA"/>
+        </w:rPr>
+      </w:pPr>
+      <w:r>
+        <w:rPr>
+          <w:lang w:val="uk-UA"/>
+        </w:rPr>
+        <w:t>Конструкція форми реєстрації</w:t>
+      </w:r>
+    </w:p>
+    <w:tbl>
+      <w:tblPr>
+        <w:tblStyle w:val="a4"/>
+        <w:tblW w:w="0" w:type="auto"/>
+        <w:tblLook w:val="04A0" w:firstRow="1" w:lastRow="0" w:firstColumn="1" w:lastColumn="0" w:noHBand="0" w:noVBand="1"/>
+      </w:tblPr>
+      <w:tblGrid>
+        <w:gridCol w:w="2478"/>
+        <w:gridCol w:w="2478"/>
+        <w:gridCol w:w="2478"/>
+        <w:gridCol w:w="2478"/>
+      </w:tblGrid>
+      <w:tr>
+        <w:tc>
+          <w:tcPr>
+            <w:tcW w:w="2478" w:type="dxa"/>
+          </w:tcPr>
+          <w:p>
+            <w:pPr>
+              <w:jc w:val="both"/>
+              <w:rPr>
+                <w:lang w:val="uk-UA"/>
+              </w:rPr>
+            </w:pPr>
+            <w:r>
+              <w:rPr>
+                <w:lang w:val="uk-UA"/>
+              </w:rPr>
+              <w:t>Найменування елемента форми</w:t>
+            </w:r>
+          </w:p>
+        </w:tc>
+        <w:tc>
+          <w:tcPr>
+            <w:tcW w:w="2478" w:type="dxa"/>
+          </w:tcPr>
+          <w:p>
+            <w:pPr>
+              <w:jc w:val="both"/>
+              <w:rPr>
+                <w:lang w:val="uk-UA"/>
+              </w:rPr>
+            </w:pPr>
+            <w:r>
+              <w:rPr>
+                <w:lang w:val="uk-UA"/>
+              </w:rPr>
+              <w:t>Тим елементу форми</w:t>
+            </w:r>
+          </w:p>
+        </w:tc>
+        <w:tc>
+          <w:tcPr>
+            <w:tcW w:w="2478" w:type="dxa"/>
+          </w:tcPr>
+          <w:p>
+            <w:pPr>
+              <w:jc w:val="both"/>
+              <w:rPr>
+                <w:lang w:val="uk-UA"/>
+              </w:rPr>
+            </w:pPr>
+            <w:r>
+              <w:rPr>
+                <w:lang w:val="uk-UA"/>
+              </w:rPr>
+              <w:t>Дія користувача</w:t>
+            </w:r>
+          </w:p>
+        </w:tc>
+        <w:tc>
+          <w:tcPr>
+            <w:tcW w:w="2478" w:type="dxa"/>
+          </w:tcPr>
+          <w:p>
+            <w:pPr>
+              <w:jc w:val="both"/>
+              <w:rPr>
+                <w:lang w:val="uk-UA"/>
+              </w:rPr>
+            </w:pPr>
+            <w:r>
+              <w:rPr>
+                <w:lang w:val="uk-UA"/>
+              </w:rPr>
+              <w:t>Відклик системи</w:t>
+            </w:r>
+          </w:p>
+        </w:tc>
+      </w:tr>
+      <w:tr>
+        <w:tc>
+          <w:tcPr>
+            <w:tcW w:w="2478" w:type="dxa"/>
+          </w:tcPr>
+          <w:p>
+            <w:pPr>
+              <w:jc w:val="both"/>
+              <w:rPr>
+                <w:lang w:val="uk-UA"/>
+              </w:rPr>
+            </w:pPr>
+            <w:r>
+              <w:rPr>
+                <w:lang w:val="uk-UA"/>
+              </w:rPr>
+              <w:t>Поля вводу даних авторизації</w:t>
+            </w:r>
+          </w:p>
+        </w:tc>
+        <w:tc>
+          <w:tcPr>
+            <w:tcW w:w="2478" w:type="dxa"/>
+          </w:tcPr>
+          <w:p>
+            <w:pPr>
+              <w:jc w:val="both"/>
+              <w:rPr>
+                <w:lang w:val="uk-UA"/>
+              </w:rPr>
+            </w:pPr>
+            <w:r>
+              <w:rPr>
+                <w:lang w:val="uk-UA"/>
+              </w:rPr>
+              <w:t>Текстові поля вводу</w:t>
+            </w:r>
+          </w:p>
+        </w:tc>
+        <w:tc>
+          <w:tcPr>
+            <w:tcW w:w="2478" w:type="dxa"/>
+          </w:tcPr>
+          <w:p>
+            <w:pPr>
+              <w:jc w:val="both"/>
+              <w:rPr>
+                <w:lang w:val="uk-UA"/>
+              </w:rPr>
+            </w:pPr>
+            <w:r>
+              <w:rPr>
+                <w:lang w:val="uk-UA"/>
+              </w:rPr>
+              <w:t>Ввід з клавіатури</w:t>
+            </w:r>
+          </w:p>
+        </w:tc>
+        <w:tc>
+          <w:tcPr>
+            <w:tcW w:w="2478" w:type="dxa"/>
+          </w:tcPr>
+          <w:p>
+            <w:pPr>
+              <w:jc w:val="both"/>
+              <w:rPr>
+                <w:lang w:val="uk-UA"/>
+              </w:rPr>
+            </w:pPr>
+            <w:r>
+              <w:rPr>
+                <w:lang w:val="uk-UA"/>
+              </w:rPr>
+              <w:t>—</w:t>
+            </w:r>
+          </w:p>
+        </w:tc>
+      </w:tr>
+      <w:tr>
+        <w:tc>
+          <w:tcPr>
+            <w:tcW w:w="2478" w:type="dxa"/>
+          </w:tcPr>
+          <w:p>
+            <w:pPr>
+              <w:jc w:val="both"/>
+              <w:rPr>
+                <w:lang w:val="uk-UA"/>
+              </w:rPr>
+            </w:pPr>
+            <w:r>
+              <w:rPr>
+                <w:lang w:val="uk-UA"/>
+              </w:rPr>
+              <w:t>Поля вибору ролей користувача</w:t>
+            </w:r>
+          </w:p>
+        </w:tc>
+        <w:tc>
+          <w:tcPr>
+            <w:tcW w:w="2478" w:type="dxa"/>
+          </w:tcPr>
+          <w:p>
+            <w:pPr>
+              <w:jc w:val="both"/>
+              <w:rPr>
+                <w:lang w:val="uk-UA"/>
+              </w:rPr>
+            </w:pPr>
+            <w:r>
+              <w:rPr>
+                <w:lang w:val="uk-UA"/>
+              </w:rPr>
+              <w:t>Чекбокси</w:t>
+            </w:r>
+          </w:p>
+        </w:tc>
+        <w:tc>
+          <w:tcPr>
+            <w:tcW w:w="2478" w:type="dxa"/>
+          </w:tcPr>
+          <w:p>
+            <w:pPr>
+              <w:jc w:val="both"/>
+              <w:rPr>
+                <w:lang w:val="uk-UA"/>
+              </w:rPr>
+            </w:pPr>
+            <w:r>
+              <w:rPr>
+                <w:lang w:val="uk-UA"/>
+              </w:rPr>
+              <w:t>Одинарний клік лівою кнопкою миші</w:t>
+            </w:r>
+          </w:p>
+        </w:tc>
+        <w:tc>
+          <w:tcPr>
+            <w:tcW w:w="2478" w:type="dxa"/>
+          </w:tcPr>
+          <w:p>
+            <w:pPr>
+              <w:jc w:val="both"/>
+              <w:rPr>
+                <w:lang w:val="uk-UA"/>
+              </w:rPr>
+            </w:pPr>
+            <w:r>
+              <w:rPr>
+                <w:lang w:val="uk-UA"/>
+              </w:rPr>
+              <w:t>—</w:t>
+            </w:r>
+          </w:p>
+        </w:tc>
+      </w:tr>
+      <w:tr>
+        <w:tc>
+          <w:tcPr>
+            <w:tcW w:w="2478" w:type="dxa"/>
+          </w:tcPr>
+          <w:p>
+            <w:pPr>
+              <w:jc w:val="both"/>
+              <w:rPr>
+                <w:lang w:val="uk-UA"/>
+              </w:rPr>
+            </w:pPr>
+            <w:r>
+              <w:rPr>
+                <w:lang w:val="uk-UA"/>
+              </w:rPr>
+              <w:lastRenderedPageBreak/>
+              <w:t>Поля вводу особистих даних</w:t>
+            </w:r>
+          </w:p>
+        </w:tc>
+        <w:tc>
+          <w:tcPr>
+            <w:tcW w:w="2478" w:type="dxa"/>
+          </w:tcPr>
+          <w:p>
+            <w:pPr>
+              <w:jc w:val="both"/>
+              <w:rPr>
+                <w:lang w:val="uk-UA"/>
+              </w:rPr>
+            </w:pPr>
+            <w:r>
+              <w:rPr>
+                <w:lang w:val="uk-UA"/>
+              </w:rPr>
+              <w:t>Текстові поля вводу</w:t>
+            </w:r>
+          </w:p>
+        </w:tc>
+        <w:tc>
+          <w:tcPr>
+            <w:tcW w:w="2478" w:type="dxa"/>
+          </w:tcPr>
+          <w:p>
+            <w:pPr>
+              <w:jc w:val="both"/>
+              <w:rPr>
+                <w:lang w:val="uk-UA"/>
+              </w:rPr>
+            </w:pPr>
+            <w:r>
+              <w:rPr>
+                <w:lang w:val="uk-UA"/>
+              </w:rPr>
+              <w:t>Ввід з клавіатури</w:t>
+            </w:r>
+          </w:p>
+        </w:tc>
+        <w:tc>
+          <w:tcPr>
+            <w:tcW w:w="2478" w:type="dxa"/>
+          </w:tcPr>
+          <w:p>
+            <w:pPr>
+              <w:jc w:val="both"/>
+              <w:rPr>
+                <w:lang w:val="uk-UA"/>
+              </w:rPr>
+            </w:pPr>
+            <w:r>
+              <w:rPr>
+                <w:lang w:val="uk-UA"/>
+              </w:rPr>
+              <w:t>—</w:t>
+            </w:r>
+          </w:p>
+        </w:tc>
+      </w:tr>
+      <w:tr>
+        <w:tc>
+          <w:tcPr>
+            <w:tcW w:w="2478" w:type="dxa"/>
+          </w:tcPr>
+          <w:p>
+            <w:pPr>
+              <w:jc w:val="both"/>
+              <w:rPr>
+                <w:lang w:val="uk-UA"/>
+              </w:rPr>
+            </w:pPr>
+            <w:r>
+              <w:rPr>
+                <w:lang w:val="uk-UA"/>
+              </w:rPr>
+              <w:t>Перемикач вводу особистих даних</w:t>
+            </w:r>
+          </w:p>
+        </w:tc>
+        <w:tc>
+          <w:tcPr>
+            <w:tcW w:w="2478" w:type="dxa"/>
+          </w:tcPr>
+          <w:p>
+            <w:pPr>
+              <w:jc w:val="both"/>
+              <w:rPr>
+                <w:lang w:val="uk-UA"/>
+              </w:rPr>
+            </w:pPr>
+            <w:r>
+              <w:rPr>
+                <w:lang w:val="uk-UA"/>
+              </w:rPr>
+              <w:t>Перемикач</w:t>
+            </w:r>
+          </w:p>
+        </w:tc>
+        <w:tc>
+          <w:tcPr>
+            <w:tcW w:w="2478" w:type="dxa"/>
+          </w:tcPr>
+          <w:p>
+            <w:pPr>
+              <w:jc w:val="both"/>
+              <w:rPr>
+                <w:lang w:val="uk-UA"/>
+              </w:rPr>
+            </w:pPr>
+            <w:r>
+              <w:rPr>
+                <w:lang w:val="uk-UA"/>
+              </w:rPr>
+              <w:t>Одинарний клік лівою кнопкою миші</w:t>
+            </w:r>
+          </w:p>
+        </w:tc>
+        <w:tc>
+          <w:tcPr>
+            <w:tcW w:w="2478" w:type="dxa"/>
+          </w:tcPr>
+          <w:p>
+            <w:pPr>
+              <w:jc w:val="both"/>
+              <w:rPr>
+                <w:lang w:val="uk-UA"/>
+              </w:rPr>
+            </w:pPr>
+            <w:r>
+              <w:rPr>
+                <w:lang w:val="uk-UA"/>
+              </w:rPr>
+              <w:t>Поля вводу особистих даних переходять із неактивної форми в активну та навпаки</w:t>
+            </w:r>
+          </w:p>
+        </w:tc>
+      </w:tr>
+      <w:tr>
+        <w:tc>
+          <w:tcPr>
+            <w:tcW w:w="2478" w:type="dxa"/>
+          </w:tcPr>
+          <w:p>
+            <w:pPr>
+              <w:jc w:val="both"/>
+              <w:rPr>
+                <w:lang w:val="uk-UA"/>
+              </w:rPr>
+            </w:pPr>
+            <w:r>
+              <w:rPr>
+                <w:lang w:val="uk-UA"/>
+              </w:rPr>
+              <w:t>Зберегти</w:t>
+            </w:r>
+          </w:p>
+        </w:tc>
+        <w:tc>
+          <w:tcPr>
+            <w:tcW w:w="2478" w:type="dxa"/>
+          </w:tcPr>
+          <w:p>
+            <w:pPr>
+              <w:jc w:val="both"/>
+              <w:rPr>
+                <w:lang w:val="uk-UA"/>
+              </w:rPr>
+            </w:pPr>
+            <w:r>
+              <w:rPr>
+                <w:lang w:val="uk-UA"/>
+              </w:rPr>
+              <w:t>Кнопка</w:t>
+            </w:r>
+          </w:p>
+        </w:tc>
+        <w:tc>
+          <w:tcPr>
+            <w:tcW w:w="2478" w:type="dxa"/>
+          </w:tcPr>
+          <w:p>
+            <w:pPr>
+              <w:jc w:val="both"/>
+              <w:rPr>
+                <w:lang w:val="uk-UA"/>
+              </w:rPr>
+            </w:pPr>
+            <w:r>
+              <w:rPr>
+                <w:lang w:val="uk-UA"/>
+              </w:rPr>
+              <w:t>Одинарний клік лівою кнопкою миші</w:t>
+            </w:r>
+          </w:p>
+        </w:tc>
+        <w:tc>
+          <w:tcPr>
+            <w:tcW w:w="2478" w:type="dxa"/>
+          </w:tcPr>
+          <w:p>
+            <w:pPr>
+              <w:jc w:val="both"/>
+              <w:rPr>
+                <w:lang w:val="uk-UA"/>
+              </w:rPr>
+            </w:pPr>
+            <w:r>
+              <w:rPr>
+                <w:lang w:val="uk-UA"/>
+              </w:rPr>
+              <w:t>Валідація введених даних. При коректності даних — збереження нового користувача</w:t>
+            </w:r>
+          </w:p>
+        </w:tc>
+      </w:tr>
+      <w:tr>
+        <w:tc>
+          <w:tcPr>
+            <w:tcW w:w="2478" w:type="dxa"/>
+          </w:tcPr>
+          <w:p>
+            <w:pPr>
+              <w:jc w:val="both"/>
+              <w:rPr>
+                <w:lang w:val="uk-UA"/>
+              </w:rPr>
+            </w:pPr>
+            <w:r>
+              <w:rPr>
+                <w:lang w:val="uk-UA"/>
+              </w:rPr>
+              <w:t>Відміна</w:t>
+            </w:r>
+          </w:p>
+        </w:tc>
+        <w:tc>
+          <w:tcPr>
+            <w:tcW w:w="2478" w:type="dxa"/>
+          </w:tcPr>
+          <w:p>
+            <w:pPr>
+              <w:jc w:val="both"/>
+              <w:rPr>
+                <w:lang w:val="uk-UA"/>
+              </w:rPr>
+            </w:pPr>
+            <w:r>
+              <w:rPr>
+                <w:lang w:val="uk-UA"/>
+              </w:rPr>
+              <w:t>Кнопка</w:t>
+            </w:r>
+          </w:p>
+        </w:tc>
+        <w:tc>
+          <w:tcPr>
+            <w:tcW w:w="2478" w:type="dxa"/>
+          </w:tcPr>
+          <w:p>
+            <w:pPr>
+              <w:jc w:val="both"/>
+              <w:rPr>
+                <w:lang w:val="uk-UA"/>
+              </w:rPr>
+            </w:pPr>
+            <w:r>
+              <w:rPr>
+                <w:lang w:val="uk-UA"/>
+              </w:rPr>
+              <w:t>Одинарний клік лівою кнопкою миші</w:t>
+            </w:r>
+          </w:p>
+        </w:tc>
+        <w:tc>
+          <w:tcPr>
+            <w:tcW w:w="2478" w:type="dxa"/>
+          </w:tcPr>
+          <w:p>
+            <w:pPr>
+              <w:jc w:val="both"/>
+              <w:rPr>
+                <w:lang w:val="uk-UA"/>
+              </w:rPr>
+            </w:pPr>
+            <w:r>
+              <w:rPr>
+                <w:lang w:val="uk-UA"/>
+              </w:rPr>
+              <w:t>Відміна реєстрації користувача. Повернення на екран, з якого була викликана форма реєстрації</w:t>
+            </w:r>
+          </w:p>
+        </w:tc>
+      </w:tr>
+    </w:tbl>
+    <w:p>
+      <w:pPr>
+        <w:jc w:val="both"/>
+        <w:rPr>
+          <w:lang w:val="uk-UA"/>
+        </w:rPr>
+      </w:pPr>
+    </w:p>
+    <w:p>
+      <w:pPr>
+        <w:jc w:val="both"/>
+        <w:rPr>
+          <w:lang w:val="uk-UA"/>
+        </w:rPr>
+      </w:pPr>
+      <w:r>
+        <w:rPr>
+          <w:noProof/>
+          <w:lang w:val="uk-UA"/>
+        </w:rPr>
+        <w:drawing>
+          <wp:inline distT="0" distB="0" distL="0" distR="0" wp14:anchorId="368B39E0" wp14:editId="0D37EAA2">
+            <wp:extent cx="6300470" cy="2758440"/>
+            <wp:effectExtent l="0" t="0" r="5080" b="3810"/>
+            <wp:docPr id="6" name="Рисунок 6"/>
+            <wp:cNvGraphicFramePr>
+              <a:graphicFrameLocks xmlns:a="http://schemas.openxmlformats.org/drawingml/2006/main" noChangeAspect="1"/>
+            </wp:cNvGraphicFramePr>
+            <a:graphic xmlns:a="http://schemas.openxmlformats.org/drawingml/2006/main">
+              <a:graphicData uri="http://schemas.openxmlformats.org/drawingml/2006/picture">
+                <pic:pic xmlns:pic="http://schemas.openxmlformats.org/drawingml/2006/picture">
+                  <pic:nvPicPr>
+                    <pic:cNvPr id="6" name="tutor_courses_page.jpg"/>
+                    <pic:cNvPicPr/>
+                  </pic:nvPicPr>
+                  <pic:blipFill>
+                    <a:blip r:embed="rId21" cstate="print">
+                      <a:extLst>
+                        <a:ext uri="{28A0092B-C50C-407E-A947-70E740481C1C}">
+                          <a14:useLocalDpi xmlns:a14="http://schemas.microsoft.com/office/drawing/2010/main" val="0"/>
+                        </a:ext>
+                      </a:extLst>
+                    </a:blip>
+                    <a:stretch>
+                      <a:fillRect/>
+                    </a:stretch>
+                  </pic:blipFill>
+                  <pic:spPr>
+                    <a:xfrm>
+                      <a:off x="0" y="0"/>
+                      <a:ext cx="6300470" cy="2758440"/>
+                    </a:xfrm>
+                    <a:prstGeom prst="rect">
+                      <a:avLst/>
+                    </a:prstGeom>
+                  </pic:spPr>
+                </pic:pic>
+              </a:graphicData>
+            </a:graphic>
+          </wp:inline>
+        </w:drawing>
+      </w:r>
+    </w:p>
+    <w:p>
+      <w:pPr>
+        <w:jc w:val="both"/>
+        <w:rPr>
+          <w:lang w:val="uk-UA"/>
+        </w:rPr>
+      </w:pPr>
+      <w:r>
+        <w:rPr>
+          <w:lang w:val="uk-UA"/>
+        </w:rPr>
+        <w:t>Сторінка курсів викладача</w:t>
+      </w:r>
+    </w:p>
+    <w:p>
+      <w:pPr>
+        <w:ind w:firstLine="708"/>
+        <w:jc w:val="both"/>
+        <w:rPr>
+          <w:lang w:val="uk-UA"/>
+        </w:rPr>
+      </w:pPr>
+      <w:r>
+        <w:rPr>
+          <w:lang w:val="uk-UA"/>
+        </w:rPr>
+        <w:t>На сторінці курсів викладача викладач може переглядати наявні предмети, курси та тести, створювати нові та редагувати предмети, курси та тести, автором чи власником яких він є.</w:t>
+      </w:r>
+    </w:p>
+    <w:p>
+      <w:pPr>
+        <w:jc w:val="both"/>
+        <w:rPr>
+          <w:lang w:val="uk-UA"/>
+        </w:rPr>
+      </w:pPr>
+      <w:r>
+        <w:rPr>
+          <w:lang w:val="uk-UA"/>
+        </w:rPr>
+        <w:tab/>
+        <w:t>Зліва на сторінці знаходиться навігаційна панель, яка містить деревовидні списки предметів, курсів та тестів та посилання на сторінки створення нових предметів, тестів та курсів.</w:t>
+      </w:r>
+    </w:p>
+    <w:p>
+      <w:pPr>
+        <w:jc w:val="both"/>
+        <w:rPr>
+          <w:lang w:val="uk-UA"/>
+        </w:rPr>
+      </w:pPr>
+      <w:r>
+        <w:rPr>
+          <w:lang w:val="uk-UA"/>
+        </w:rPr>
+        <w:tab/>
+        <w:t xml:space="preserve">Основна панель містить перелік предметів, курсів та тестів або усіх, або таких, які належать до обраної на навігаційному меню категорії (курси з певного предмету, тести, які належать до певного курсу) у вигляді назви та посилання  (оформленого як кнопка за допомогою класів бібліотеки </w:t>
+      </w:r>
+      <w:r>
+        <w:rPr>
+          <w:lang w:val="en-US"/>
+        </w:rPr>
+        <w:t>bootstrap</w:t>
+      </w:r>
+      <w:r>
+        <w:rPr>
+          <w:lang w:val="uk-UA"/>
+        </w:rPr>
+        <w:t>) на сторінку перегляду або редагування докладних характеристик обраного предмету, тесту чи курсу.</w:t>
+      </w:r>
+    </w:p>
+    <w:p>
+      <w:pPr>
+        <w:jc w:val="both"/>
+        <w:rPr>
+          <w:lang w:val="uk-UA"/>
+        </w:rPr>
+      </w:pPr>
+      <w:r>
+        <w:rPr>
+          <w:lang w:val="uk-UA"/>
+        </w:rPr>
+        <w:t>Конструкція сторінки курсів викладача</w:t>
+      </w:r>
+    </w:p>
+    <w:tbl>
+      <w:tblPr>
+        <w:tblStyle w:val="a4"/>
+        <w:tblW w:w="0" w:type="auto"/>
+        <w:tblLook w:val="04A0" w:firstRow="1" w:lastRow="0" w:firstColumn="1" w:lastColumn="0" w:noHBand="0" w:noVBand="1"/>
+      </w:tblPr>
+      <w:tblGrid>
+        <w:gridCol w:w="2478"/>
+        <w:gridCol w:w="2478"/>
+        <w:gridCol w:w="2478"/>
+        <w:gridCol w:w="2478"/>
+      </w:tblGrid>
+      <w:tr>
+        <w:tc>
+          <w:tcPr>
+            <w:tcW w:w="2478" w:type="dxa"/>
+          </w:tcPr>
+          <w:p>
+            <w:pPr>
+              <w:jc w:val="both"/>
+              <w:rPr>
+                <w:lang w:val="uk-UA"/>
+              </w:rPr>
+            </w:pPr>
+            <w:r>
+              <w:rPr>
+                <w:lang w:val="uk-UA"/>
+              </w:rPr>
+              <w:t>Найменування елемента форми</w:t>
+            </w:r>
+          </w:p>
+        </w:tc>
+        <w:tc>
+          <w:tcPr>
+            <w:tcW w:w="2478" w:type="dxa"/>
+          </w:tcPr>
+          <w:p>
+            <w:pPr>
+              <w:jc w:val="both"/>
+              <w:rPr>
+                <w:lang w:val="uk-UA"/>
+              </w:rPr>
+            </w:pPr>
+            <w:r>
+              <w:rPr>
+                <w:lang w:val="uk-UA"/>
+              </w:rPr>
+              <w:t>Тим елементу форми</w:t>
+            </w:r>
+          </w:p>
+        </w:tc>
+        <w:tc>
+          <w:tcPr>
+            <w:tcW w:w="2478" w:type="dxa"/>
+          </w:tcPr>
+          <w:p>
+            <w:pPr>
+              <w:jc w:val="both"/>
+              <w:rPr>
+                <w:lang w:val="uk-UA"/>
+              </w:rPr>
+            </w:pPr>
+            <w:r>
+              <w:rPr>
+                <w:lang w:val="uk-UA"/>
+              </w:rPr>
+              <w:t>Дія користувача</w:t>
+            </w:r>
+          </w:p>
+        </w:tc>
+        <w:tc>
+          <w:tcPr>
+            <w:tcW w:w="2478" w:type="dxa"/>
+          </w:tcPr>
+          <w:p>
+            <w:pPr>
+              <w:jc w:val="both"/>
+              <w:rPr>
+                <w:lang w:val="uk-UA"/>
+              </w:rPr>
+            </w:pPr>
+            <w:r>
+              <w:rPr>
+                <w:lang w:val="uk-UA"/>
+              </w:rPr>
+              <w:t>Відклик системи</w:t>
+            </w:r>
+          </w:p>
+        </w:tc>
+      </w:tr>
+      <w:tr>
+        <w:tc>
+          <w:tcPr>
+            <w:tcW w:w="2478" w:type="dxa"/>
+          </w:tcPr>
+          <w:p>
+            <w:pPr>
+              <w:jc w:val="both"/>
+              <w:rPr>
+                <w:lang w:val="uk-UA"/>
+              </w:rPr>
+            </w:pPr>
+            <w:r>
+              <w:rPr>
+                <w:lang w:val="uk-UA"/>
+              </w:rPr>
+              <w:t>Бічна панель навігації</w:t>
+            </w:r>
+          </w:p>
+        </w:tc>
+        <w:tc>
+          <w:tcPr>
+            <w:tcW w:w="2478" w:type="dxa"/>
+          </w:tcPr>
+          <w:p>
+            <w:pPr>
+              <w:jc w:val="both"/>
+              <w:rPr>
+                <w:lang w:val="uk-UA"/>
+              </w:rPr>
+            </w:pPr>
+            <w:r>
+              <w:rPr>
+                <w:lang w:val="uk-UA"/>
+              </w:rPr>
+              <w:t>Гіперпосилання</w:t>
+            </w:r>
+          </w:p>
+        </w:tc>
+        <w:tc>
+          <w:tcPr>
+            <w:tcW w:w="2478" w:type="dxa"/>
+          </w:tcPr>
+          <w:p>
+            <w:pPr>
+              <w:jc w:val="both"/>
+              <w:rPr>
+                <w:lang w:val="uk-UA"/>
+              </w:rPr>
+            </w:pPr>
+            <w:r>
+              <w:rPr>
+                <w:lang w:val="uk-UA"/>
+              </w:rPr>
+              <w:t>Одинарний клік лівою кнопкою миші</w:t>
+            </w:r>
+          </w:p>
+        </w:tc>
+        <w:tc>
+          <w:tcPr>
+            <w:tcW w:w="2478" w:type="dxa"/>
+          </w:tcPr>
+          <w:p>
+            <w:pPr>
+              <w:jc w:val="both"/>
+              <w:rPr>
+                <w:lang w:val="uk-UA"/>
+              </w:rPr>
+            </w:pPr>
+            <w:r>
+              <w:rPr>
+                <w:lang w:val="uk-UA"/>
+              </w:rPr>
+              <w:t>Перехід на сторінку відповідного елементу.</w:t>
+            </w:r>
+          </w:p>
+          <w:p>
+            <w:pPr>
+              <w:jc w:val="both"/>
+              <w:rPr>
+                <w:lang w:val="uk-UA"/>
+              </w:rPr>
+            </w:pPr>
+            <w:r>
+              <w:rPr>
+                <w:lang w:val="uk-UA"/>
+              </w:rPr>
+              <w:t xml:space="preserve">При наявності підкатегорій — </w:t>
+            </w:r>
+            <w:r>
+              <w:rPr>
+                <w:lang w:val="uk-UA"/>
+              </w:rPr>
+              <w:lastRenderedPageBreak/>
+              <w:t>відкриття дерева підкатегорій</w:t>
+            </w:r>
+          </w:p>
+        </w:tc>
+      </w:tr>
+      <w:tr>
+        <w:tc>
+          <w:tcPr>
+            <w:tcW w:w="2478" w:type="dxa"/>
+          </w:tcPr>
+          <w:p>
+            <w:pPr>
+              <w:jc w:val="both"/>
+              <w:rPr>
+                <w:lang w:val="uk-UA"/>
+              </w:rPr>
+            </w:pPr>
+            <w:r>
+              <w:rPr>
+                <w:lang w:val="uk-UA"/>
+              </w:rPr>
+              <w:lastRenderedPageBreak/>
+              <w:t>Список курсів,  розбитий на сторінки</w:t>
+            </w:r>
+          </w:p>
+        </w:tc>
+        <w:tc>
+          <w:tcPr>
+            <w:tcW w:w="2478" w:type="dxa"/>
+          </w:tcPr>
+          <w:p>
+            <w:pPr>
+              <w:jc w:val="both"/>
+              <w:rPr>
+                <w:lang w:val="uk-UA"/>
+              </w:rPr>
+            </w:pPr>
+            <w:r>
+              <w:rPr>
+                <w:lang w:val="uk-UA"/>
+              </w:rPr>
+              <w:t>Таблиця</w:t>
+            </w:r>
+          </w:p>
+        </w:tc>
+        <w:tc>
+          <w:tcPr>
+            <w:tcW w:w="2478" w:type="dxa"/>
+          </w:tcPr>
+          <w:p>
+            <w:pPr>
+              <w:jc w:val="both"/>
+              <w:rPr>
+                <w:lang w:val="uk-UA"/>
+              </w:rPr>
+            </w:pPr>
+            <w:r>
+              <w:rPr>
+                <w:lang w:val="uk-UA"/>
+              </w:rPr>
+              <w:t>Одинарний клік лівою кнопкою миші</w:t>
+            </w:r>
+          </w:p>
+        </w:tc>
+        <w:tc>
+          <w:tcPr>
+            <w:tcW w:w="2478" w:type="dxa"/>
+          </w:tcPr>
+          <w:p>
+            <w:pPr>
+              <w:jc w:val="both"/>
+              <w:rPr>
+                <w:lang w:val="uk-UA"/>
+              </w:rPr>
+            </w:pPr>
+            <w:r>
+              <w:rPr>
+                <w:lang w:val="uk-UA"/>
+              </w:rPr>
+              <w:t>Перехід на сторінку відповідного курсу</w:t>
+            </w:r>
+          </w:p>
+        </w:tc>
+      </w:tr>
+      <w:tr>
+        <w:tc>
+          <w:tcPr>
+            <w:tcW w:w="2478" w:type="dxa"/>
+          </w:tcPr>
+          <w:p>
+            <w:pPr>
+              <w:jc w:val="both"/>
+              <w:rPr>
+                <w:lang w:val="uk-UA"/>
+              </w:rPr>
+            </w:pPr>
+            <w:r>
+              <w:rPr>
+                <w:lang w:val="uk-UA"/>
+              </w:rPr>
+              <w:t>Список сторінок</w:t>
+            </w:r>
+          </w:p>
+        </w:tc>
+        <w:tc>
+          <w:tcPr>
+            <w:tcW w:w="2478" w:type="dxa"/>
+          </w:tcPr>
+          <w:p>
+            <w:pPr>
+              <w:jc w:val="both"/>
+              <w:rPr>
+                <w:lang w:val="uk-UA"/>
+              </w:rPr>
+            </w:pPr>
+            <w:r>
+              <w:rPr>
+                <w:lang w:val="uk-UA"/>
+              </w:rPr>
+              <w:t>Посилання</w:t>
+            </w:r>
+          </w:p>
+        </w:tc>
+        <w:tc>
+          <w:tcPr>
+            <w:tcW w:w="2478" w:type="dxa"/>
+          </w:tcPr>
+          <w:p>
+            <w:pPr>
+              <w:jc w:val="both"/>
+              <w:rPr>
+                <w:lang w:val="uk-UA"/>
+              </w:rPr>
+            </w:pPr>
+            <w:r>
+              <w:rPr>
+                <w:lang w:val="uk-UA"/>
+              </w:rPr>
+              <w:t>Перехід на відповідну сторінку списку курсів</w:t>
+            </w:r>
+          </w:p>
+        </w:tc>
+        <w:tc>
+          <w:tcPr>
+            <w:tcW w:w="2478" w:type="dxa"/>
+          </w:tcPr>
+          <w:p>
+            <w:pPr>
+              <w:jc w:val="both"/>
+              <w:rPr>
+                <w:lang w:val="uk-UA"/>
+              </w:rPr>
+            </w:pPr>
+            <w:r>
+              <w:rPr>
+                <w:lang w:val="uk-UA"/>
+              </w:rPr>
+              <w:t>Відображення відповідної сторінки списку курсів</w:t>
+            </w:r>
+          </w:p>
+        </w:tc>
+      </w:tr>
+      <w:tr>
+        <w:tc>
+          <w:tcPr>
+            <w:tcW w:w="2478" w:type="dxa"/>
+          </w:tcPr>
+          <w:p>
+            <w:pPr>
+              <w:jc w:val="both"/>
+              <w:rPr>
+                <w:lang w:val="uk-UA"/>
+              </w:rPr>
+            </w:pPr>
+            <w:r>
+              <w:rPr>
+                <w:lang w:val="uk-UA"/>
+              </w:rPr>
+              <w:t>Поле розміру сторінки</w:t>
+            </w:r>
+          </w:p>
+        </w:tc>
+        <w:tc>
+          <w:tcPr>
+            <w:tcW w:w="2478" w:type="dxa"/>
+          </w:tcPr>
+          <w:p>
+            <w:pPr>
+              <w:jc w:val="both"/>
+              <w:rPr>
+                <w:lang w:val="uk-UA"/>
+              </w:rPr>
+            </w:pPr>
+            <w:r>
+              <w:rPr>
+                <w:lang w:val="uk-UA"/>
+              </w:rPr>
+              <w:t>Числове поле вводу</w:t>
+            </w:r>
+          </w:p>
+        </w:tc>
+        <w:tc>
+          <w:tcPr>
+            <w:tcW w:w="2478" w:type="dxa"/>
+          </w:tcPr>
+          <w:p>
+            <w:pPr>
+              <w:jc w:val="both"/>
+              <w:rPr>
+                <w:lang w:val="uk-UA"/>
+              </w:rPr>
+            </w:pPr>
+            <w:r>
+              <w:rPr>
+                <w:lang w:val="uk-UA"/>
+              </w:rPr>
+              <w:t>Вводу за допомогою клавіатури або одинарного кліку лівою кнопкою миші</w:t>
+            </w:r>
+          </w:p>
+        </w:tc>
+        <w:tc>
+          <w:tcPr>
+            <w:tcW w:w="2478" w:type="dxa"/>
+          </w:tcPr>
+          <w:p>
+            <w:pPr>
+              <w:jc w:val="both"/>
+              <w:rPr>
+                <w:lang w:val="uk-UA"/>
+              </w:rPr>
+            </w:pPr>
+            <w:r>
+              <w:rPr>
+                <w:lang w:val="uk-UA"/>
+              </w:rPr>
+              <w:t>Зміна кількості курсів, які відображаються на сторінці</w:t>
+            </w:r>
+          </w:p>
+        </w:tc>
+      </w:tr>
+    </w:tbl>
+    <w:p>
+      <w:pPr>
+        <w:jc w:val="both"/>
+        <w:rPr>
+          <w:lang w:val="uk-UA"/>
+        </w:rPr>
+      </w:pPr>
+    </w:p>
+    <w:p>
+      <w:pPr>
+        <w:jc w:val="both"/>
+        <w:rPr>
+          <w:lang w:val="uk-UA"/>
+        </w:rPr>
+      </w:pPr>
+      <w:r>
+        <w:rPr>
+          <w:noProof/>
+          <w:lang w:val="uk-UA"/>
+        </w:rPr>
+        <w:drawing>
+          <wp:inline distT="0" distB="0" distL="0" distR="0" wp14:anchorId="0E9619CC" wp14:editId="79BD88CE">
+            <wp:extent cx="6300470" cy="3131185"/>
+            <wp:effectExtent l="0" t="0" r="5080" b="0"/>
+            <wp:docPr id="7" name="Рисунок 7"/>
+            <wp:cNvGraphicFramePr>
+              <a:graphicFrameLocks xmlns:a="http://schemas.openxmlformats.org/drawingml/2006/main" noChangeAspect="1"/>
+            </wp:cNvGraphicFramePr>
+            <a:graphic xmlns:a="http://schemas.openxmlformats.org/drawingml/2006/main">
+              <a:graphicData uri="http://schemas.openxmlformats.org/drawingml/2006/picture">
+                <pic:pic xmlns:pic="http://schemas.openxmlformats.org/drawingml/2006/picture">
+                  <pic:nvPicPr>
+                    <pic:cNvPr id="7" name="test_editor_page.jpg"/>
+                    <pic:cNvPicPr/>
+                  </pic:nvPicPr>
+                  <pic:blipFill>
+                    <a:blip r:embed="rId22" cstate="print">
+                      <a:extLst>
+                        <a:ext uri="{28A0092B-C50C-407E-A947-70E740481C1C}">
+                          <a14:useLocalDpi xmlns:a14="http://schemas.microsoft.com/office/drawing/2010/main" val="0"/>
+                        </a:ext>
+                      </a:extLst>
+                    </a:blip>
+                    <a:stretch>
+                      <a:fillRect/>
+                    </a:stretch>
+                  </pic:blipFill>
+                  <pic:spPr>
+                    <a:xfrm>
+                      <a:off x="0" y="0"/>
+                      <a:ext cx="6300470" cy="3131185"/>
+                    </a:xfrm>
+                    <a:prstGeom prst="rect">
+                      <a:avLst/>
+                    </a:prstGeom>
+                  </pic:spPr>
+                </pic:pic>
+              </a:graphicData>
+            </a:graphic>
+          </wp:inline>
+        </w:drawing>
+      </w:r>
+    </w:p>
+    <w:p>
+      <w:pPr>
+        <w:jc w:val="both"/>
+        <w:rPr>
+          <w:lang w:val="uk-UA"/>
+        </w:rPr>
+      </w:pPr>
+      <w:r>
+        <w:rPr>
+          <w:lang w:val="uk-UA"/>
+        </w:rPr>
+        <w:t>Екран редагування тесту</w:t>
+      </w:r>
+    </w:p>
+    <w:p>
+      <w:pPr>
+        <w:jc w:val="both"/>
+        <w:rPr>
+          <w:lang w:val="uk-UA"/>
+        </w:rPr>
+      </w:pPr>
+      <w:r>
+        <w:rPr>
+          <w:lang w:val="uk-UA"/>
+        </w:rPr>
+        <w:t>Екран редагування тесту містить поле для вводу назви тесту, випадаючі списки для обрання предметів та курсів, до яких має відноситися тест, перелік питань тесту із можливістю додавати, видаляти питання та переміщати їх вгору та вниз у порядку питань на форму редагування питання, яка містить поле для питання, перемикач режимів «одна відповідь/багато відповідей» та список відповідей із можливістью додавати, видаляти відповіді, відмічати відсоток вірності відповідей та змінювати їх порядок</w:t>
+      </w:r>
+    </w:p>
+    <w:p>
+      <w:pPr>
+        <w:jc w:val="both"/>
+        <w:rPr>
+          <w:lang w:val="uk-UA"/>
+        </w:rPr>
+      </w:pPr>
+      <w:r>
+        <w:rPr>
+          <w:lang w:val="uk-UA"/>
+        </w:rPr>
+        <w:t>Конструкція сторінк</w:t>
+      </w:r>
+      <w:r>
+        <w:rPr>
+          <w:lang w:val="uk-UA"/>
+        </w:rPr>
+        <w:t>и редагування тесту.</w:t>
+      </w:r>
+    </w:p>
+    <w:tbl>
+      <w:tblPr>
+        <w:tblStyle w:val="a4"/>
+        <w:tblW w:w="0" w:type="auto"/>
+        <w:tblLook w:val="04A0" w:firstRow="1" w:lastRow="0" w:firstColumn="1" w:lastColumn="0" w:noHBand="0" w:noVBand="1"/>
+      </w:tblPr>
+      <w:tblGrid>
+        <w:gridCol w:w="2478"/>
+        <w:gridCol w:w="2478"/>
+        <w:gridCol w:w="2478"/>
+        <w:gridCol w:w="2478"/>
+      </w:tblGrid>
+      <w:tr>
+        <w:tc>
+          <w:tcPr>
+            <w:tcW w:w="2478" w:type="dxa"/>
+          </w:tcPr>
+          <w:p>
+            <w:pPr>
+              <w:jc w:val="both"/>
+              <w:rPr>
+                <w:lang w:val="uk-UA"/>
+              </w:rPr>
+            </w:pPr>
+            <w:r>
+              <w:rPr>
+                <w:lang w:val="uk-UA"/>
+              </w:rPr>
+              <w:t>Найменування елемента форми</w:t>
+            </w:r>
+          </w:p>
+        </w:tc>
+        <w:tc>
+          <w:tcPr>
+            <w:tcW w:w="2478" w:type="dxa"/>
+          </w:tcPr>
+          <w:p>
+            <w:pPr>
+              <w:jc w:val="both"/>
+              <w:rPr>
+                <w:lang w:val="uk-UA"/>
+              </w:rPr>
+            </w:pPr>
+            <w:r>
+              <w:rPr>
+                <w:lang w:val="uk-UA"/>
+              </w:rPr>
+              <w:t>Ти</w:t>
+            </w:r>
+            <w:r>
+              <w:rPr>
+                <w:lang w:val="uk-UA"/>
+              </w:rPr>
+              <w:t>п</w:t>
+            </w:r>
+            <w:r>
+              <w:rPr>
+                <w:lang w:val="uk-UA"/>
+              </w:rPr>
+              <w:t xml:space="preserve"> елементу форми</w:t>
+            </w:r>
+          </w:p>
+        </w:tc>
+        <w:tc>
+          <w:tcPr>
+            <w:tcW w:w="2478" w:type="dxa"/>
+          </w:tcPr>
+          <w:p>
+            <w:pPr>
+              <w:jc w:val="both"/>
+              <w:rPr>
+                <w:lang w:val="uk-UA"/>
+              </w:rPr>
+            </w:pPr>
+            <w:r>
+              <w:rPr>
+                <w:lang w:val="uk-UA"/>
+              </w:rPr>
+              <w:t>Дія користувача</w:t>
+            </w:r>
+          </w:p>
+        </w:tc>
+        <w:tc>
+          <w:tcPr>
+            <w:tcW w:w="2478" w:type="dxa"/>
+          </w:tcPr>
+          <w:p>
+            <w:pPr>
+              <w:jc w:val="both"/>
+              <w:rPr>
+                <w:lang w:val="uk-UA"/>
+              </w:rPr>
+            </w:pPr>
+            <w:r>
+              <w:rPr>
+                <w:lang w:val="uk-UA"/>
+              </w:rPr>
+              <w:t>Відклик системи</w:t>
+            </w:r>
+          </w:p>
+        </w:tc>
+      </w:tr>
+      <w:tr>
+        <w:tc>
+          <w:tcPr>
+            <w:tcW w:w="2478" w:type="dxa"/>
+          </w:tcPr>
+          <w:p>
+            <w:pPr>
+              <w:jc w:val="both"/>
+              <w:rPr>
+                <w:lang w:val="uk-UA"/>
+              </w:rPr>
+            </w:pPr>
+            <w:r>
+              <w:rPr>
+                <w:lang w:val="uk-UA"/>
+              </w:rPr>
+              <w:t>Поле назви тесту</w:t>
+            </w:r>
+          </w:p>
+        </w:tc>
+        <w:tc>
+          <w:tcPr>
+            <w:tcW w:w="2478" w:type="dxa"/>
+          </w:tcPr>
+          <w:p>
+            <w:pPr>
+              <w:jc w:val="both"/>
+              <w:rPr>
+                <w:lang w:val="uk-UA"/>
+              </w:rPr>
+            </w:pPr>
+            <w:r>
+              <w:rPr>
+                <w:lang w:val="uk-UA"/>
+              </w:rPr>
+              <w:t>Поле вводу</w:t>
+            </w:r>
+          </w:p>
+        </w:tc>
+        <w:tc>
+          <w:tcPr>
+            <w:tcW w:w="2478" w:type="dxa"/>
+          </w:tcPr>
+          <w:p>
+            <w:pPr>
+              <w:jc w:val="both"/>
+              <w:rPr>
+                <w:lang w:val="uk-UA"/>
+              </w:rPr>
+            </w:pPr>
+            <w:r>
+              <w:rPr>
+                <w:lang w:val="uk-UA"/>
+              </w:rPr>
+              <w:t>Ввід з клавіатури</w:t>
+            </w:r>
+          </w:p>
+        </w:tc>
+        <w:tc>
+          <w:tcPr>
+            <w:tcW w:w="2478" w:type="dxa"/>
+          </w:tcPr>
+          <w:p>
+            <w:pPr>
+              <w:jc w:val="both"/>
+              <w:rPr>
+                <w:lang w:val="uk-UA"/>
+              </w:rPr>
+            </w:pPr>
+            <w:r>
+              <w:rPr>
+                <w:lang w:val="uk-UA"/>
+              </w:rPr>
+              <w:t>—</w:t>
+            </w:r>
+          </w:p>
+        </w:tc>
+      </w:tr>
+      <w:tr>
+        <w:tc>
+          <w:tcPr>
+            <w:tcW w:w="2478" w:type="dxa"/>
+          </w:tcPr>
+          <w:p>
+            <w:pPr>
+              <w:jc w:val="both"/>
+              <w:rPr>
+                <w:lang w:val="uk-UA"/>
+              </w:rPr>
+            </w:pPr>
+            <w:r>
+              <w:rPr>
+                <w:lang w:val="uk-UA"/>
+              </w:rPr>
+              <w:t>Список предметів</w:t>
+            </w:r>
+          </w:p>
+        </w:tc>
+        <w:tc>
+          <w:tcPr>
+            <w:tcW w:w="2478" w:type="dxa"/>
+          </w:tcPr>
+          <w:p>
+            <w:pPr>
+              <w:jc w:val="both"/>
+              <w:rPr>
+                <w:lang w:val="uk-UA"/>
+              </w:rPr>
+            </w:pPr>
+            <w:r>
+              <w:rPr>
+                <w:lang w:val="uk-UA"/>
+              </w:rPr>
+              <w:t>Випадаючий список</w:t>
+            </w:r>
+          </w:p>
+        </w:tc>
+        <w:tc>
+          <w:tcPr>
+            <w:tcW w:w="2478" w:type="dxa"/>
+          </w:tcPr>
+          <w:p>
+            <w:pPr>
+              <w:jc w:val="both"/>
+              <w:rPr>
+                <w:lang w:val="uk-UA"/>
+              </w:rPr>
+            </w:pPr>
+            <w:r>
+              <w:rPr>
+                <w:lang w:val="uk-UA"/>
+              </w:rPr>
+              <w:t>Одинарний клік лівою кнопкою миші</w:t>
+            </w:r>
+          </w:p>
+        </w:tc>
+        <w:tc>
+          <w:tcPr>
+            <w:tcW w:w="2478" w:type="dxa"/>
+          </w:tcPr>
+          <w:p>
+            <w:pPr>
+              <w:jc w:val="both"/>
+              <w:rPr>
+                <w:lang w:val="uk-UA"/>
+              </w:rPr>
+            </w:pPr>
+            <w:r>
+              <w:rPr>
+                <w:lang w:val="uk-UA"/>
+              </w:rPr>
+              <w:t>—</w:t>
+            </w:r>
+          </w:p>
+        </w:tc>
+      </w:tr>
+      <w:tr>
+        <w:tc>
+          <w:tcPr>
+            <w:tcW w:w="2478" w:type="dxa"/>
+          </w:tcPr>
+          <w:p>
+            <w:pPr>
+              <w:jc w:val="both"/>
+              <w:rPr>
+                <w:lang w:val="uk-UA"/>
+              </w:rPr>
+            </w:pPr>
+            <w:r>
+              <w:rPr>
+                <w:lang w:val="uk-UA"/>
+              </w:rPr>
+              <w:t>Кнопка додати предмет</w:t>
+            </w:r>
+          </w:p>
+        </w:tc>
+        <w:tc>
+          <w:tcPr>
+            <w:tcW w:w="2478" w:type="dxa"/>
+          </w:tcPr>
+          <w:p>
+            <w:pPr>
+              <w:jc w:val="both"/>
+              <w:rPr>
+                <w:lang w:val="uk-UA"/>
+              </w:rPr>
+            </w:pPr>
+            <w:r>
+              <w:rPr>
+                <w:lang w:val="uk-UA"/>
+              </w:rPr>
+              <w:t>Кнопка</w:t>
+            </w:r>
+          </w:p>
+        </w:tc>
+        <w:tc>
+          <w:tcPr>
+            <w:tcW w:w="2478" w:type="dxa"/>
+          </w:tcPr>
+          <w:p>
+            <w:pPr>
+              <w:jc w:val="both"/>
+              <w:rPr>
+                <w:lang w:val="uk-UA"/>
+              </w:rPr>
+            </w:pPr>
+            <w:r>
+              <w:rPr>
+                <w:lang w:val="uk-UA"/>
+              </w:rPr>
+              <w:t>Одинарний клік лівою кнопкою миші</w:t>
+            </w:r>
+          </w:p>
+        </w:tc>
+        <w:tc>
+          <w:tcPr>
+            <w:tcW w:w="2478" w:type="dxa"/>
+          </w:tcPr>
+          <w:p>
+            <w:pPr>
+              <w:jc w:val="both"/>
+              <w:rPr>
+                <w:lang w:val="uk-UA"/>
+              </w:rPr>
+            </w:pPr>
+            <w:r>
+              <w:rPr>
+                <w:lang w:val="uk-UA"/>
+              </w:rPr>
+              <w:t>Предмет додається до списку предметів</w:t>
+            </w:r>
+          </w:p>
+        </w:tc>
+      </w:tr>
+      <w:tr>
+        <w:tc>
+          <w:tcPr>
+            <w:tcW w:w="2478" w:type="dxa"/>
+          </w:tcPr>
+          <w:p>
+            <w:pPr>
+              <w:jc w:val="both"/>
+              <w:rPr>
+                <w:lang w:val="uk-UA"/>
+              </w:rPr>
+            </w:pPr>
+            <w:r>
+              <w:rPr>
+                <w:lang w:val="uk-UA"/>
+              </w:rPr>
+              <w:t>Кнопка «видалити предмет»</w:t>
+            </w:r>
+          </w:p>
+        </w:tc>
+        <w:tc>
+          <w:tcPr>
+            <w:tcW w:w="2478" w:type="dxa"/>
+          </w:tcPr>
+          <w:p>
+            <w:pPr>
+              <w:jc w:val="both"/>
+              <w:rPr>
+                <w:lang w:val="uk-UA"/>
+              </w:rPr>
+            </w:pPr>
+            <w:r>
+              <w:rPr>
+                <w:lang w:val="uk-UA"/>
+              </w:rPr>
+              <w:t>Кнопка</w:t>
+            </w:r>
+          </w:p>
+        </w:tc>
+        <w:tc>
+          <w:tcPr>
+            <w:tcW w:w="2478" w:type="dxa"/>
+          </w:tcPr>
+          <w:p>
+            <w:pPr>
+              <w:jc w:val="both"/>
+              <w:rPr>
+                <w:lang w:val="uk-UA"/>
+              </w:rPr>
+            </w:pPr>
+            <w:r>
+              <w:rPr>
+                <w:lang w:val="uk-UA"/>
+              </w:rPr>
+              <w:t>Одинарний клік лівою кнопкою миші</w:t>
+            </w:r>
+          </w:p>
+        </w:tc>
+        <w:tc>
+          <w:tcPr>
+            <w:tcW w:w="2478" w:type="dxa"/>
+          </w:tcPr>
+          <w:p>
+            <w:pPr>
+              <w:jc w:val="both"/>
+              <w:rPr>
+                <w:lang w:val="uk-UA"/>
+              </w:rPr>
+            </w:pPr>
+            <w:r>
+              <w:rPr>
+                <w:lang w:val="uk-UA"/>
+              </w:rPr>
+              <w:t>Предмет видаляється зі списку предметів</w:t>
+            </w:r>
+          </w:p>
+        </w:tc>
+      </w:tr>
+      <w:tr>
+        <w:tc>
+          <w:tcPr>
+            <w:tcW w:w="2478" w:type="dxa"/>
+          </w:tcPr>
+          <w:p>
+            <w:pPr>
+              <w:jc w:val="both"/>
+              <w:rPr>
+                <w:lang w:val="uk-UA"/>
+              </w:rPr>
+            </w:pPr>
+            <w:r>
+              <w:rPr>
+                <w:lang w:val="uk-UA"/>
+              </w:rPr>
+              <w:t xml:space="preserve">Список </w:t>
+            </w:r>
+            <w:r>
+              <w:rPr>
+                <w:lang w:val="uk-UA"/>
+              </w:rPr>
+              <w:t>курсів</w:t>
+            </w:r>
+          </w:p>
+        </w:tc>
+        <w:tc>
+          <w:tcPr>
+            <w:tcW w:w="2478" w:type="dxa"/>
+          </w:tcPr>
+          <w:p>
+            <w:pPr>
+              <w:jc w:val="both"/>
+              <w:rPr>
+                <w:lang w:val="uk-UA"/>
+              </w:rPr>
+            </w:pPr>
+            <w:r>
+              <w:rPr>
+                <w:lang w:val="uk-UA"/>
+              </w:rPr>
+              <w:t>Випадаючий список</w:t>
+            </w:r>
+          </w:p>
+        </w:tc>
+        <w:tc>
+          <w:tcPr>
+            <w:tcW w:w="2478" w:type="dxa"/>
+          </w:tcPr>
+          <w:p>
+            <w:pPr>
+              <w:jc w:val="both"/>
+              <w:rPr>
+                <w:lang w:val="uk-UA"/>
+              </w:rPr>
+            </w:pPr>
+            <w:r>
+              <w:rPr>
+                <w:lang w:val="uk-UA"/>
+              </w:rPr>
+              <w:t>Одинарний клік лівою кнопкою миші</w:t>
+            </w:r>
+          </w:p>
+        </w:tc>
+        <w:tc>
+          <w:tcPr>
+            <w:tcW w:w="2478" w:type="dxa"/>
+          </w:tcPr>
+          <w:p>
+            <w:pPr>
+              <w:jc w:val="both"/>
+              <w:rPr>
+                <w:lang w:val="uk-UA"/>
+              </w:rPr>
+            </w:pPr>
+            <w:r>
+              <w:rPr>
+                <w:lang w:val="uk-UA"/>
+              </w:rPr>
+              <w:t>—</w:t>
+            </w:r>
+          </w:p>
+        </w:tc>
+      </w:tr>
+      <w:tr>
+        <w:tc>
+          <w:tcPr>
+            <w:tcW w:w="2478" w:type="dxa"/>
+          </w:tcPr>
+          <w:p>
+            <w:pPr>
+              <w:jc w:val="both"/>
+              <w:rPr>
+                <w:lang w:val="uk-UA"/>
+              </w:rPr>
+            </w:pPr>
+            <w:r>
+              <w:rPr>
+                <w:lang w:val="uk-UA"/>
+              </w:rPr>
+              <w:lastRenderedPageBreak/>
+              <w:t xml:space="preserve">Кнопка додати </w:t>
+            </w:r>
+            <w:r>
+              <w:rPr>
+                <w:lang w:val="uk-UA"/>
+              </w:rPr>
+              <w:t>курс</w:t>
+            </w:r>
+          </w:p>
+        </w:tc>
+        <w:tc>
+          <w:tcPr>
+            <w:tcW w:w="2478" w:type="dxa"/>
+          </w:tcPr>
+          <w:p>
+            <w:pPr>
+              <w:jc w:val="both"/>
+              <w:rPr>
+                <w:lang w:val="uk-UA"/>
+              </w:rPr>
+            </w:pPr>
+            <w:r>
+              <w:rPr>
+                <w:lang w:val="uk-UA"/>
+              </w:rPr>
+              <w:t>Кнопка</w:t>
+            </w:r>
+          </w:p>
+        </w:tc>
+        <w:tc>
+          <w:tcPr>
+            <w:tcW w:w="2478" w:type="dxa"/>
+          </w:tcPr>
+          <w:p>
+            <w:pPr>
+              <w:jc w:val="both"/>
+              <w:rPr>
+                <w:lang w:val="uk-UA"/>
+              </w:rPr>
+            </w:pPr>
+            <w:r>
+              <w:rPr>
+                <w:lang w:val="uk-UA"/>
+              </w:rPr>
+              <w:t>Одинарний клік лівою кнопкою миші</w:t>
+            </w:r>
+          </w:p>
+        </w:tc>
+        <w:tc>
+          <w:tcPr>
+            <w:tcW w:w="2478" w:type="dxa"/>
+          </w:tcPr>
+          <w:p>
+            <w:pPr>
+              <w:jc w:val="both"/>
+              <w:rPr>
+                <w:lang w:val="uk-UA"/>
+              </w:rPr>
+            </w:pPr>
+            <w:r>
+              <w:rPr>
+                <w:lang w:val="uk-UA"/>
+              </w:rPr>
+              <w:t>Курс</w:t>
+            </w:r>
+            <w:r>
+              <w:rPr>
+                <w:lang w:val="uk-UA"/>
+              </w:rPr>
+              <w:t xml:space="preserve"> додається до списку </w:t>
+            </w:r>
+            <w:r>
+              <w:rPr>
+                <w:lang w:val="uk-UA"/>
+              </w:rPr>
+              <w:t>курс</w:t>
+            </w:r>
+            <w:r>
+              <w:rPr>
+                <w:lang w:val="uk-UA"/>
+              </w:rPr>
+              <w:t>ів</w:t>
+            </w:r>
+          </w:p>
+        </w:tc>
+      </w:tr>
+      <w:tr>
+        <w:tc>
+          <w:tcPr>
+            <w:tcW w:w="2478" w:type="dxa"/>
+          </w:tcPr>
+          <w:p>
+            <w:pPr>
+              <w:jc w:val="both"/>
+              <w:rPr>
+                <w:lang w:val="uk-UA"/>
+              </w:rPr>
+            </w:pPr>
+            <w:r>
+              <w:rPr>
+                <w:lang w:val="uk-UA"/>
+              </w:rPr>
+              <w:t xml:space="preserve">Кнопка «видалити </w:t>
+            </w:r>
+            <w:r>
+              <w:rPr>
+                <w:lang w:val="uk-UA"/>
+              </w:rPr>
+              <w:t>курс</w:t>
+            </w:r>
+            <w:r>
+              <w:rPr>
+                <w:lang w:val="uk-UA"/>
+              </w:rPr>
+              <w:t>»</w:t>
+            </w:r>
+          </w:p>
+        </w:tc>
+        <w:tc>
+          <w:tcPr>
+            <w:tcW w:w="2478" w:type="dxa"/>
+          </w:tcPr>
+          <w:p>
+            <w:pPr>
+              <w:jc w:val="both"/>
+              <w:rPr>
+                <w:lang w:val="uk-UA"/>
+              </w:rPr>
+            </w:pPr>
+            <w:r>
+              <w:rPr>
+                <w:lang w:val="uk-UA"/>
+              </w:rPr>
+              <w:t>Кнопка</w:t>
+            </w:r>
+          </w:p>
+        </w:tc>
+        <w:tc>
+          <w:tcPr>
+            <w:tcW w:w="2478" w:type="dxa"/>
+          </w:tcPr>
+          <w:p>
+            <w:pPr>
+              <w:jc w:val="both"/>
+              <w:rPr>
+                <w:lang w:val="uk-UA"/>
+              </w:rPr>
+            </w:pPr>
+            <w:r>
+              <w:rPr>
+                <w:lang w:val="uk-UA"/>
+              </w:rPr>
+              <w:t>Одинарний клік лівою кнопкою миші</w:t>
+            </w:r>
+          </w:p>
+        </w:tc>
+        <w:tc>
+          <w:tcPr>
+            <w:tcW w:w="2478" w:type="dxa"/>
+          </w:tcPr>
+          <w:p>
+            <w:pPr>
+              <w:jc w:val="both"/>
+              <w:rPr>
+                <w:lang w:val="uk-UA"/>
+              </w:rPr>
+            </w:pPr>
+            <w:r>
+              <w:rPr>
+                <w:lang w:val="uk-UA"/>
+              </w:rPr>
+              <w:t>Курс</w:t>
+            </w:r>
+            <w:r>
+              <w:rPr>
+                <w:lang w:val="uk-UA"/>
+              </w:rPr>
+              <w:t xml:space="preserve"> видаляється зі списку</w:t>
+            </w:r>
+            <w:r>
+              <w:rPr>
+                <w:lang w:val="uk-UA"/>
+              </w:rPr>
+              <w:t xml:space="preserve"> курсів</w:t>
+            </w:r>
+          </w:p>
+        </w:tc>
+      </w:tr>
+      <w:tr>
+        <w:tc>
+          <w:tcPr>
+            <w:tcW w:w="2478" w:type="dxa"/>
+          </w:tcPr>
+          <w:p>
+            <w:pPr>
+              <w:jc w:val="both"/>
+              <w:rPr>
+                <w:lang w:val="uk-UA"/>
+              </w:rPr>
+            </w:pPr>
+            <w:r>
+              <w:rPr>
+                <w:lang w:val="uk-UA"/>
+              </w:rPr>
+              <w:t>Список курсів</w:t>
+            </w:r>
+          </w:p>
+        </w:tc>
+        <w:tc>
+          <w:tcPr>
+            <w:tcW w:w="2478" w:type="dxa"/>
+          </w:tcPr>
+          <w:p>
+            <w:pPr>
+              <w:jc w:val="both"/>
+              <w:rPr>
+                <w:lang w:val="uk-UA"/>
+              </w:rPr>
+            </w:pPr>
+            <w:r>
+              <w:rPr>
+                <w:lang w:val="uk-UA"/>
+              </w:rPr>
+              <w:t>Таблиця</w:t>
+            </w:r>
+          </w:p>
+        </w:tc>
+        <w:tc>
+          <w:tcPr>
+            <w:tcW w:w="2478" w:type="dxa"/>
+          </w:tcPr>
+          <w:p>
+            <w:pPr>
+              <w:jc w:val="both"/>
+              <w:rPr>
+                <w:lang w:val="uk-UA"/>
+              </w:rPr>
+            </w:pPr>
+            <w:r>
+              <w:rPr>
+                <w:lang w:val="uk-UA"/>
+              </w:rPr>
+              <w:t>—</w:t>
+            </w:r>
+          </w:p>
+        </w:tc>
+        <w:tc>
+          <w:tcPr>
+            <w:tcW w:w="2478" w:type="dxa"/>
+          </w:tcPr>
+          <w:p>
+            <w:pPr>
+              <w:jc w:val="both"/>
+              <w:rPr>
+                <w:lang w:val="uk-UA"/>
+              </w:rPr>
+            </w:pPr>
+            <w:r>
+              <w:rPr>
+                <w:lang w:val="uk-UA"/>
+              </w:rPr>
+              <w:t>—</w:t>
+            </w:r>
+          </w:p>
+        </w:tc>
+      </w:tr>
+      <w:tr>
+        <w:tc>
+          <w:tcPr>
+            <w:tcW w:w="2478" w:type="dxa"/>
+          </w:tcPr>
+          <w:p>
+            <w:pPr>
+              <w:jc w:val="both"/>
+              <w:rPr>
+                <w:lang w:val="uk-UA"/>
+              </w:rPr>
+            </w:pPr>
+            <w:r>
+              <w:rPr>
+                <w:lang w:val="uk-UA"/>
+              </w:rPr>
+              <w:t xml:space="preserve">Кнопки керування </w:t>
+            </w:r>
+            <w:r>
+              <w:rPr>
+                <w:lang w:val="uk-UA"/>
+              </w:rPr>
+              <w:t>питаннями</w:t>
+            </w:r>
+          </w:p>
+        </w:tc>
+        <w:tc>
+          <w:tcPr>
+            <w:tcW w:w="2478" w:type="dxa"/>
+          </w:tcPr>
+          <w:p>
+            <w:pPr>
+              <w:jc w:val="both"/>
+              <w:rPr>
+                <w:lang w:val="uk-UA"/>
+              </w:rPr>
+            </w:pPr>
+            <w:r>
+              <w:rPr>
+                <w:lang w:val="uk-UA"/>
+              </w:rPr>
+              <w:t>Кнопки</w:t>
+            </w:r>
+          </w:p>
+        </w:tc>
+        <w:tc>
+          <w:tcPr>
+            <w:tcW w:w="2478" w:type="dxa"/>
+          </w:tcPr>
+          <w:p>
+            <w:pPr>
+              <w:jc w:val="both"/>
+              <w:rPr>
+                <w:lang w:val="uk-UA"/>
+              </w:rPr>
+            </w:pPr>
+            <w:r>
+              <w:rPr>
+                <w:lang w:val="uk-UA"/>
+              </w:rPr>
+              <w:t>Одинарний клік лівою кнопкою миші</w:t>
+            </w:r>
+          </w:p>
+        </w:tc>
+        <w:tc>
+          <w:tcPr>
+            <w:tcW w:w="2478" w:type="dxa"/>
+          </w:tcPr>
+          <w:p>
+            <w:pPr>
+              <w:jc w:val="both"/>
+              <w:rPr>
+                <w:lang w:val="uk-UA"/>
+              </w:rPr>
+            </w:pPr>
+            <w:r>
+              <w:rPr>
+                <w:lang w:val="uk-UA"/>
+              </w:rPr>
+              <w:t>Зміна списку курсів</w:t>
+            </w:r>
+          </w:p>
+        </w:tc>
+      </w:tr>
+      <w:tr>
+        <w:tc>
+          <w:tcPr>
+            <w:tcW w:w="2478" w:type="dxa"/>
+          </w:tcPr>
+          <w:p>
+            <w:pPr>
+              <w:jc w:val="both"/>
+              <w:rPr>
+                <w:lang w:val="uk-UA"/>
+              </w:rPr>
+            </w:pPr>
+            <w:r>
+              <w:rPr>
+                <w:lang w:val="uk-UA"/>
+              </w:rPr>
+              <w:t>Назва питання</w:t>
+            </w:r>
+          </w:p>
+        </w:tc>
+        <w:tc>
+          <w:tcPr>
+            <w:tcW w:w="2478" w:type="dxa"/>
+          </w:tcPr>
+          <w:p>
+            <w:pPr>
+              <w:jc w:val="both"/>
+              <w:rPr>
+                <w:lang w:val="uk-UA"/>
+              </w:rPr>
+            </w:pPr>
+            <w:r>
+              <w:rPr>
+                <w:lang w:val="uk-UA"/>
+              </w:rPr>
+              <w:t>Тестове поле вводу</w:t>
+            </w:r>
+          </w:p>
+        </w:tc>
+        <w:tc>
+          <w:tcPr>
+            <w:tcW w:w="2478" w:type="dxa"/>
+          </w:tcPr>
+          <w:p>
+            <w:pPr>
+              <w:jc w:val="both"/>
+              <w:rPr>
+                <w:lang w:val="uk-UA"/>
+              </w:rPr>
+            </w:pPr>
+            <w:r>
+              <w:rPr>
+                <w:lang w:val="uk-UA"/>
+              </w:rPr>
+              <w:t>Ввід с клавіатури</w:t>
+            </w:r>
+          </w:p>
+        </w:tc>
+        <w:tc>
+          <w:tcPr>
+            <w:tcW w:w="2478" w:type="dxa"/>
+          </w:tcPr>
+          <w:p>
+            <w:pPr>
+              <w:jc w:val="both"/>
+              <w:rPr>
+                <w:lang w:val="uk-UA"/>
+              </w:rPr>
+            </w:pPr>
+            <w:r>
+              <w:rPr>
+                <w:lang w:val="uk-UA"/>
+              </w:rPr>
+              <w:t>—</w:t>
+            </w:r>
+          </w:p>
+        </w:tc>
+      </w:tr>
+      <w:tr>
+        <w:tc>
+          <w:tcPr>
+            <w:tcW w:w="2478" w:type="dxa"/>
+          </w:tcPr>
+          <w:p>
+            <w:pPr>
+              <w:jc w:val="both"/>
+              <w:rPr>
+                <w:lang w:val="uk-UA"/>
+              </w:rPr>
+            </w:pPr>
+            <w:r>
+              <w:rPr>
+                <w:lang w:val="uk-UA"/>
+              </w:rPr>
+              <w:t>Перемикач «одна/кілька відповідей»</w:t>
+            </w:r>
+          </w:p>
+        </w:tc>
+        <w:tc>
+          <w:tcPr>
+            <w:tcW w:w="2478" w:type="dxa"/>
+          </w:tcPr>
+          <w:p>
+            <w:pPr>
+              <w:jc w:val="both"/>
+              <w:rPr>
+                <w:lang w:val="uk-UA"/>
+              </w:rPr>
+            </w:pPr>
+            <w:r>
+              <w:rPr>
+                <w:lang w:val="uk-UA"/>
+              </w:rPr>
+              <w:t>Перемикач</w:t>
+            </w:r>
+          </w:p>
+        </w:tc>
+        <w:tc>
+          <w:tcPr>
+            <w:tcW w:w="2478" w:type="dxa"/>
+          </w:tcPr>
+          <w:p>
+            <w:pPr>
+              <w:jc w:val="both"/>
+              <w:rPr>
+                <w:lang w:val="uk-UA"/>
+              </w:rPr>
+            </w:pPr>
+            <w:r>
+              <w:rPr>
+                <w:lang w:val="uk-UA"/>
+              </w:rPr>
+              <w:t>Одинарний клік лівою кнопкою миші</w:t>
+            </w:r>
+          </w:p>
+        </w:tc>
+        <w:tc>
+          <w:tcPr>
+            <w:tcW w:w="2478" w:type="dxa"/>
+          </w:tcPr>
+          <w:p>
+            <w:pPr>
+              <w:jc w:val="both"/>
+              <w:rPr>
+                <w:lang w:val="uk-UA"/>
+              </w:rPr>
+            </w:pPr>
+            <w:r>
+              <w:rPr>
+                <w:lang w:val="uk-UA"/>
+              </w:rPr>
+              <w:t>Змінюється тип вказання відповідей</w:t>
+            </w:r>
+          </w:p>
+        </w:tc>
+      </w:tr>
+      <w:tr>
+        <w:tc>
+          <w:tcPr>
+            <w:tcW w:w="2478" w:type="dxa"/>
+          </w:tcPr>
+          <w:p>
+            <w:pPr>
+              <w:jc w:val="both"/>
+              <w:rPr>
+                <w:lang w:val="uk-UA"/>
+              </w:rPr>
+            </w:pPr>
+            <w:r>
+              <w:rPr>
+                <w:lang w:val="uk-UA"/>
+              </w:rPr>
+              <w:t>Таблиця відповідей</w:t>
+            </w:r>
+          </w:p>
+        </w:tc>
+        <w:tc>
+          <w:tcPr>
+            <w:tcW w:w="2478" w:type="dxa"/>
+          </w:tcPr>
+          <w:p>
+            <w:pPr>
+              <w:jc w:val="both"/>
+              <w:rPr>
+                <w:lang w:val="uk-UA"/>
+              </w:rPr>
+            </w:pPr>
+            <w:r>
+              <w:rPr>
+                <w:lang w:val="uk-UA"/>
+              </w:rPr>
+              <w:t>Таблиця, текстове поле вводу, чекбокс, числове поле вводу</w:t>
+            </w:r>
+          </w:p>
+        </w:tc>
+        <w:tc>
+          <w:tcPr>
+            <w:tcW w:w="2478" w:type="dxa"/>
+          </w:tcPr>
+          <w:p>
+            <w:pPr>
+              <w:jc w:val="both"/>
+              <w:rPr>
+                <w:lang w:val="uk-UA"/>
+              </w:rPr>
+            </w:pPr>
+            <w:r>
+              <w:rPr>
+                <w:lang w:val="uk-UA"/>
+              </w:rPr>
+              <w:t>Одинарний клік лівою кнопкою миші</w:t>
+            </w:r>
+            <w:r>
+              <w:rPr>
+                <w:lang w:val="uk-UA"/>
+              </w:rPr>
+              <w:t>, ввід з клавіатури</w:t>
+            </w:r>
+          </w:p>
+        </w:tc>
+        <w:tc>
+          <w:tcPr>
+            <w:tcW w:w="2478" w:type="dxa"/>
+          </w:tcPr>
+          <w:p>
+            <w:pPr>
+              <w:jc w:val="both"/>
+              <w:rPr>
+                <w:lang w:val="uk-UA"/>
+              </w:rPr>
+            </w:pPr>
+            <w:r>
+              <w:rPr>
+                <w:lang w:val="uk-UA"/>
+              </w:rPr>
+              <w:t>—</w:t>
+            </w:r>
+          </w:p>
+        </w:tc>
+      </w:tr>
+      <w:tr>
+        <w:tc>
+          <w:tcPr>
+            <w:tcW w:w="2478" w:type="dxa"/>
+          </w:tcPr>
+          <w:p>
+            <w:pPr>
+              <w:jc w:val="both"/>
+              <w:rPr>
+                <w:lang w:val="uk-UA"/>
+              </w:rPr>
+            </w:pPr>
+            <w:r>
+              <w:rPr>
+                <w:lang w:val="uk-UA"/>
+              </w:rPr>
+              <w:t>Кнопки керування відповідями</w:t>
+            </w:r>
+          </w:p>
+        </w:tc>
+        <w:tc>
+          <w:tcPr>
+            <w:tcW w:w="2478" w:type="dxa"/>
+          </w:tcPr>
+          <w:p>
+            <w:pPr>
+              <w:jc w:val="both"/>
+              <w:rPr>
+                <w:lang w:val="uk-UA"/>
+              </w:rPr>
+            </w:pPr>
+            <w:r>
+              <w:rPr>
+                <w:lang w:val="uk-UA"/>
+              </w:rPr>
+              <w:t>Кнопки</w:t>
+            </w:r>
+          </w:p>
+        </w:tc>
+        <w:tc>
+          <w:tcPr>
+            <w:tcW w:w="2478" w:type="dxa"/>
+          </w:tcPr>
+          <w:p>
+            <w:pPr>
+              <w:jc w:val="both"/>
+              <w:rPr>
+                <w:lang w:val="uk-UA"/>
+              </w:rPr>
+            </w:pPr>
+            <w:r>
+              <w:rPr>
+                <w:lang w:val="uk-UA"/>
+              </w:rPr>
+              <w:t>Одинарний клік лівою кнопкою миші</w:t>
+            </w:r>
+          </w:p>
+        </w:tc>
+        <w:tc>
+          <w:tcPr>
+            <w:tcW w:w="2478" w:type="dxa"/>
+          </w:tcPr>
+          <w:p>
+            <w:pPr>
+              <w:jc w:val="both"/>
+              <w:rPr>
+                <w:lang w:val="uk-UA"/>
+              </w:rPr>
+            </w:pPr>
+            <w:r>
+              <w:rPr>
+                <w:lang w:val="uk-UA"/>
+              </w:rPr>
+              <w:t>Зміна списку відповідей</w:t>
+            </w:r>
+          </w:p>
+        </w:tc>
+      </w:tr>
+      <w:tr>
+        <w:tc>
+          <w:tcPr>
+            <w:tcW w:w="2478" w:type="dxa"/>
+          </w:tcPr>
+          <w:p>
+            <w:pPr>
+              <w:jc w:val="both"/>
+              <w:rPr>
+                <w:lang w:val="uk-UA"/>
+              </w:rPr>
+            </w:pPr>
+            <w:r>
+              <w:rPr>
+                <w:lang w:val="uk-UA"/>
+              </w:rPr>
+              <w:t>«Зберегти»</w:t>
+            </w:r>
+          </w:p>
+        </w:tc>
+        <w:tc>
+          <w:tcPr>
+            <w:tcW w:w="2478" w:type="dxa"/>
+          </w:tcPr>
+          <w:p>
+            <w:pPr>
+              <w:jc w:val="both"/>
+              <w:rPr>
+                <w:lang w:val="uk-UA"/>
+              </w:rPr>
+            </w:pPr>
+            <w:r>
+              <w:rPr>
+                <w:lang w:val="uk-UA"/>
+              </w:rPr>
+              <w:t>Кнопка</w:t>
+            </w:r>
+          </w:p>
+        </w:tc>
+        <w:tc>
+          <w:tcPr>
+            <w:tcW w:w="2478" w:type="dxa"/>
+          </w:tcPr>
+          <w:p>
+            <w:pPr>
+              <w:jc w:val="both"/>
+              <w:rPr>
+                <w:lang w:val="uk-UA"/>
+              </w:rPr>
+            </w:pPr>
+            <w:r>
+              <w:rPr>
+                <w:lang w:val="uk-UA"/>
+              </w:rPr>
+              <w:t>Одинарний клік лівою кнопкою миші</w:t>
+            </w:r>
+          </w:p>
+        </w:tc>
+        <w:tc>
+          <w:tcPr>
+            <w:tcW w:w="2478" w:type="dxa"/>
+          </w:tcPr>
+          <w:p>
+            <w:pPr>
+              <w:jc w:val="both"/>
+              <w:rPr>
+                <w:lang w:val="uk-UA"/>
+              </w:rPr>
+            </w:pPr>
+            <w:r>
+              <w:rPr>
+                <w:lang w:val="uk-UA"/>
+              </w:rPr>
+              <w:t>Збереження тесту до бази даних</w:t>
+            </w:r>
+          </w:p>
+        </w:tc>
+      </w:tr>
+      <w:tr>
+        <w:tc>
+          <w:tcPr>
+            <w:tcW w:w="2478" w:type="dxa"/>
+          </w:tcPr>
+          <w:p>
+            <w:pPr>
+              <w:jc w:val="both"/>
+              <w:rPr>
+                <w:lang w:val="uk-UA"/>
+              </w:rPr>
+            </w:pPr>
+            <w:r>
+              <w:rPr>
+                <w:lang w:val="uk-UA"/>
+              </w:rPr>
+              <w:t>«Відміна»</w:t>
+            </w:r>
+          </w:p>
+        </w:tc>
+        <w:tc>
+          <w:tcPr>
+            <w:tcW w:w="2478" w:type="dxa"/>
+          </w:tcPr>
+          <w:p>
+            <w:pPr>
+              <w:jc w:val="both"/>
+              <w:rPr>
+                <w:lang w:val="uk-UA"/>
+              </w:rPr>
+            </w:pPr>
+            <w:r>
+              <w:rPr>
+                <w:lang w:val="uk-UA"/>
+              </w:rPr>
+              <w:t>Кнопка</w:t>
+            </w:r>
+          </w:p>
+        </w:tc>
+        <w:tc>
+          <w:tcPr>
+            <w:tcW w:w="2478" w:type="dxa"/>
+          </w:tcPr>
+          <w:p>
+            <w:pPr>
+              <w:jc w:val="both"/>
+              <w:rPr>
+                <w:lang w:val="uk-UA"/>
+              </w:rPr>
+            </w:pPr>
+            <w:r>
+              <w:rPr>
+                <w:lang w:val="uk-UA"/>
+              </w:rPr>
+              <w:t>Одинарний клік лівою кнопкою миші</w:t>
+            </w:r>
+          </w:p>
+        </w:tc>
+        <w:tc>
+          <w:tcPr>
+            <w:tcW w:w="2478" w:type="dxa"/>
+          </w:tcPr>
+          <w:p>
+            <w:pPr>
+              <w:jc w:val="both"/>
+              <w:rPr>
+                <w:lang w:val="uk-UA"/>
+              </w:rPr>
+            </w:pPr>
+            <w:r>
+              <w:rPr>
+                <w:lang w:val="uk-UA"/>
+              </w:rPr>
+              <w:t>Відміна створення/редагування тесту</w:t>
+            </w:r>
+          </w:p>
+        </w:tc>
+      </w:tr>
+    </w:tbl>
+    <w:p>
+      <w:pPr>
+        <w:jc w:val="both"/>
+        <w:rPr>
+          <w:lang w:val="uk-UA"/>
+        </w:rPr>
+      </w:pPr>
+    </w:p>
+    <w:p>
+      <w:pPr>
+        <w:jc w:val="both"/>
+        <w:rPr>
+          <w:lang w:val="uk-UA"/>
+        </w:rPr>
+      </w:pPr>
+      <w:r>
+        <w:rPr>
+          <w:noProof/>
+          <w:lang w:val="uk-UA"/>
+        </w:rPr>
+        <w:drawing>
+          <wp:inline distT="0" distB="0" distL="0" distR="0" wp14:anchorId="6A2969A5" wp14:editId="7C47904C">
+            <wp:extent cx="6300470" cy="1434465"/>
+            <wp:effectExtent l="0" t="0" r="5080" b="0"/>
+            <wp:docPr id="8" name="Рисунок 8"/>
+            <wp:cNvGraphicFramePr>
+              <a:graphicFrameLocks xmlns:a="http://schemas.openxmlformats.org/drawingml/2006/main" noChangeAspect="1"/>
+            </wp:cNvGraphicFramePr>
+            <a:graphic xmlns:a="http://schemas.openxmlformats.org/drawingml/2006/main">
+              <a:graphicData uri="http://schemas.openxmlformats.org/drawingml/2006/picture">
+                <pic:pic xmlns:pic="http://schemas.openxmlformats.org/drawingml/2006/picture">
+                  <pic:nvPicPr>
+                    <pic:cNvPr id="8" name="student_list.jpg"/>
+                    <pic:cNvPicPr/>
+                  </pic:nvPicPr>
+                  <pic:blipFill>
+                    <a:blip r:embed="rId23" cstate="print">
+                      <a:extLst>
+                        <a:ext uri="{28A0092B-C50C-407E-A947-70E740481C1C}">
+                          <a14:useLocalDpi xmlns:a14="http://schemas.microsoft.com/office/drawing/2010/main" val="0"/>
+                        </a:ext>
+                      </a:extLst>
+                    </a:blip>
+                    <a:stretch>
+                      <a:fillRect/>
+                    </a:stretch>
+                  </pic:blipFill>
+                  <pic:spPr>
+                    <a:xfrm>
+                      <a:off x="0" y="0"/>
+                      <a:ext cx="6300470" cy="1434465"/>
+                    </a:xfrm>
+                    <a:prstGeom prst="rect">
+                      <a:avLst/>
+                    </a:prstGeom>
+                  </pic:spPr>
+                </pic:pic>
+              </a:graphicData>
+            </a:graphic>
+          </wp:inline>
+        </w:drawing>
+      </w:r>
+    </w:p>
+    <w:p>
+      <w:pPr>
+        <w:jc w:val="both"/>
+        <w:rPr>
+          <w:lang w:val="uk-UA"/>
+        </w:rPr>
+      </w:pPr>
+      <w:r>
+        <w:rPr>
+          <w:lang w:val="uk-UA"/>
+        </w:rPr>
+        <w:t>Сторінка студентів викладача</w:t>
+      </w:r>
+    </w:p>
+    <w:p>
+      <w:pPr>
+        <w:ind w:firstLine="708"/>
+        <w:jc w:val="both"/>
+        <w:rPr>
+          <w:lang w:val="uk-UA"/>
+        </w:rPr>
+      </w:pPr>
+      <w:r>
+        <w:rPr>
+          <w:lang w:val="uk-UA"/>
+        </w:rPr>
+        <w:t>Сторінка містить розбитий на сторінки список студентів із можливістю перейти до перегляду та редагування студенту</w:t>
+      </w:r>
+    </w:p>
+    <w:tbl>
+      <w:tblPr>
+        <w:tblStyle w:val="a4"/>
+        <w:tblW w:w="0" w:type="auto"/>
+        <w:tblLook w:val="04A0" w:firstRow="1" w:lastRow="0" w:firstColumn="1" w:lastColumn="0" w:noHBand="0" w:noVBand="1"/>
+      </w:tblPr>
+      <w:tblGrid>
+        <w:gridCol w:w="2478"/>
+        <w:gridCol w:w="2478"/>
+        <w:gridCol w:w="2478"/>
+        <w:gridCol w:w="2478"/>
+      </w:tblGrid>
+      <w:tr>
+        <w:tc>
+          <w:tcPr>
+            <w:tcW w:w="2478" w:type="dxa"/>
+          </w:tcPr>
+          <w:p>
+            <w:pPr>
+              <w:jc w:val="both"/>
+              <w:rPr>
+                <w:lang w:val="uk-UA"/>
+              </w:rPr>
+            </w:pPr>
+            <w:r>
+              <w:rPr>
+                <w:lang w:val="uk-UA"/>
+              </w:rPr>
+              <w:t>Найменування елемента форми</w:t>
+            </w:r>
+          </w:p>
+        </w:tc>
+        <w:tc>
+          <w:tcPr>
+            <w:tcW w:w="2478" w:type="dxa"/>
+          </w:tcPr>
+          <w:p>
+            <w:pPr>
+              <w:jc w:val="both"/>
+              <w:rPr>
+                <w:lang w:val="uk-UA"/>
+              </w:rPr>
+            </w:pPr>
+            <w:r>
+              <w:rPr>
+                <w:lang w:val="uk-UA"/>
+              </w:rPr>
+              <w:t>Тип елементу форми</w:t>
+            </w:r>
+          </w:p>
+        </w:tc>
+        <w:tc>
+          <w:tcPr>
+            <w:tcW w:w="2478" w:type="dxa"/>
+          </w:tcPr>
+          <w:p>
+            <w:pPr>
+              <w:jc w:val="both"/>
+              <w:rPr>
+                <w:lang w:val="uk-UA"/>
+              </w:rPr>
+            </w:pPr>
+            <w:r>
+              <w:rPr>
+                <w:lang w:val="uk-UA"/>
+              </w:rPr>
+              <w:t>Дія користувача</w:t>
+            </w:r>
+          </w:p>
+        </w:tc>
+        <w:tc>
+          <w:tcPr>
+            <w:tcW w:w="2478" w:type="dxa"/>
+          </w:tcPr>
+          <w:p>
+            <w:pPr>
+              <w:jc w:val="both"/>
+              <w:rPr>
+                <w:lang w:val="uk-UA"/>
+              </w:rPr>
+            </w:pPr>
+            <w:r>
+              <w:rPr>
+                <w:lang w:val="uk-UA"/>
+              </w:rPr>
+              <w:t>Відклик системи</w:t>
+            </w:r>
+          </w:p>
+        </w:tc>
+      </w:tr>
+      <w:tr>
+        <w:tc>
+          <w:tcPr>
+            <w:tcW w:w="2478" w:type="dxa"/>
+          </w:tcPr>
+          <w:p>
+            <w:pPr>
+              <w:jc w:val="both"/>
+              <w:rPr>
+                <w:lang w:val="uk-UA"/>
+              </w:rPr>
+            </w:pPr>
+            <w:r>
+              <w:rPr>
+                <w:lang w:val="uk-UA"/>
+              </w:rPr>
+              <w:t>Список студентів</w:t>
+            </w:r>
+          </w:p>
+        </w:tc>
+        <w:tc>
+          <w:tcPr>
+            <w:tcW w:w="2478" w:type="dxa"/>
+          </w:tcPr>
+          <w:p>
+            <w:pPr>
+              <w:jc w:val="both"/>
+              <w:rPr>
+                <w:lang w:val="uk-UA"/>
+              </w:rPr>
+            </w:pPr>
+            <w:r>
+              <w:rPr>
+                <w:lang w:val="uk-UA"/>
+              </w:rPr>
+              <w:t>Список</w:t>
+            </w:r>
+          </w:p>
+        </w:tc>
+        <w:tc>
+          <w:tcPr>
+            <w:tcW w:w="2478" w:type="dxa"/>
+          </w:tcPr>
+          <w:p>
+            <w:pPr>
+              <w:jc w:val="both"/>
+              <w:rPr>
+                <w:lang w:val="uk-UA"/>
+              </w:rPr>
+            </w:pPr>
+            <w:r>
+              <w:rPr>
+                <w:lang w:val="uk-UA"/>
+              </w:rPr>
+              <w:t>Одинарний клік лівою кнопкою миші</w:t>
+            </w:r>
+          </w:p>
+        </w:tc>
+        <w:tc>
+          <w:tcPr>
+            <w:tcW w:w="2478" w:type="dxa"/>
+          </w:tcPr>
+          <w:p>
+            <w:pPr>
+              <w:jc w:val="both"/>
+              <w:rPr>
+                <w:lang w:val="uk-UA"/>
+              </w:rPr>
+            </w:pPr>
+            <w:r>
+              <w:rPr>
+                <w:lang w:val="uk-UA"/>
+              </w:rPr>
+              <w:t>Перехід на сторінку даних студента</w:t>
+            </w:r>
+          </w:p>
+        </w:tc>
+      </w:tr>
+    </w:tbl>
+    <w:p>
+      <w:pPr>
+        <w:jc w:val="both"/>
+        <w:rPr>
+          <w:lang w:val="uk-UA"/>
+        </w:rPr>
+      </w:pPr>
+    </w:p>
+    <w:p>
+      <w:pPr>
+        <w:jc w:val="both"/>
+        <w:rPr>
+          <w:lang w:val="uk-UA"/>
+        </w:rPr>
+      </w:pPr>
+      <w:r>
+        <w:rPr>
+          <w:lang w:val="uk-UA"/>
+        </w:rPr>
+        <w:t>Сторінка даних студента</w:t>
+      </w:r>
+    </w:p>
+    <w:p>
+      <w:pPr>
+        <w:jc w:val="both"/>
+        <w:rPr>
+          <w:lang w:val="en-US"/>
+        </w:rPr>
+      </w:pPr>
+      <w:r>
+        <w:rPr>
+          <w:lang w:val="en-US"/>
+        </w:rPr>
+        <w:t>/*TODO*/</w:t>
+      </w:r>
+    </w:p>
+    <w:p>
+      <w:pPr>
+        <w:jc w:val="both"/>
+      </w:pPr>
+      <w:r>
+        <w:rPr>
+          <w:noProof/>
+        </w:rPr>
+        <w:lastRenderedPageBreak/>
+        <w:drawing>
+          <wp:inline distT="0" distB="0" distL="0" distR="0" wp14:anchorId="5EC53BF9" wp14:editId="2CAFCB81">
+            <wp:extent cx="6300470" cy="2736850"/>
+            <wp:effectExtent l="0" t="0" r="5080" b="6350"/>
+            <wp:docPr id="9" name="Рисунок 9"/>
+            <wp:cNvGraphicFramePr>
+              <a:graphicFrameLocks xmlns:a="http://schemas.openxmlformats.org/drawingml/2006/main" noChangeAspect="1"/>
+            </wp:cNvGraphicFramePr>
+            <a:graphic xmlns:a="http://schemas.openxmlformats.org/drawingml/2006/main">
+              <a:graphicData uri="http://schemas.openxmlformats.org/drawingml/2006/picture">
+                <pic:pic xmlns:pic="http://schemas.openxmlformats.org/drawingml/2006/picture">
+                  <pic:nvPicPr>
+                    <pic:cNvPr id="9" name="test_pass_web.jpg"/>
+                    <pic:cNvPicPr/>
+                  </pic:nvPicPr>
+                  <pic:blipFill>
+                    <a:blip r:embed="rId24" cstate="print">
+                      <a:extLst>
+                        <a:ext uri="{28A0092B-C50C-407E-A947-70E740481C1C}">
+                          <a14:useLocalDpi xmlns:a14="http://schemas.microsoft.com/office/drawing/2010/main" val="0"/>
+                        </a:ext>
+                      </a:extLst>
+                    </a:blip>
+                    <a:stretch>
+                      <a:fillRect/>
+                    </a:stretch>
+                  </pic:blipFill>
+                  <pic:spPr>
+                    <a:xfrm>
+                      <a:off x="0" y="0"/>
+                      <a:ext cx="6300470" cy="2736850"/>
+                    </a:xfrm>
+                    <a:prstGeom prst="rect">
+                      <a:avLst/>
+                    </a:prstGeom>
+                  </pic:spPr>
+                </pic:pic>
+              </a:graphicData>
+            </a:graphic>
+          </wp:inline>
+        </w:drawing>
+      </w:r>
+    </w:p>
+    <w:p>
+      <w:pPr>
+        <w:jc w:val="both"/>
+        <w:rPr>
+          <w:lang w:val="uk-UA"/>
+        </w:rPr>
+      </w:pPr>
+      <w:r>
+        <w:t>Сто</w:t>
+      </w:r>
+      <w:r>
+        <w:rPr>
+          <w:lang w:val="uk-UA"/>
+        </w:rPr>
+        <w:t>рінка проходження тесту веб-додатку</w:t>
+      </w:r>
+    </w:p>
+    <w:p>
+      <w:pPr>
+        <w:jc w:val="both"/>
+        <w:rPr>
+          <w:lang w:val="uk-UA"/>
+        </w:rPr>
+      </w:pPr>
+      <w:r>
+        <w:rPr>
+          <w:noProof/>
+          <w:lang w:val="uk-UA"/>
+        </w:rPr>
+        <w:drawing>
+          <wp:inline distT="0" distB="0" distL="0" distR="0" wp14:anchorId="1EEB18AC" wp14:editId="26D89A7E">
+            <wp:extent cx="2040720" cy="3627782"/>
+            <wp:effectExtent l="0" t="0" r="0" b="0"/>
+            <wp:docPr id="10" name="Рисунок 10"/>
+            <wp:cNvGraphicFramePr>
+              <a:graphicFrameLocks xmlns:a="http://schemas.openxmlformats.org/drawingml/2006/main" noChangeAspect="1"/>
+            </wp:cNvGraphicFramePr>
+            <a:graphic xmlns:a="http://schemas.openxmlformats.org/drawingml/2006/main">
+              <a:graphicData uri="http://schemas.openxmlformats.org/drawingml/2006/picture">
+                <pic:pic xmlns:pic="http://schemas.openxmlformats.org/drawingml/2006/picture">
+                  <pic:nvPicPr>
+                    <pic:cNvPr id="10" name="test_pass_android.jpg"/>
+                    <pic:cNvPicPr/>
+                  </pic:nvPicPr>
+                  <pic:blipFill>
+                    <a:blip r:embed="rId25" cstate="print">
+                      <a:extLst>
+                        <a:ext uri="{28A0092B-C50C-407E-A947-70E740481C1C}">
+                          <a14:useLocalDpi xmlns:a14="http://schemas.microsoft.com/office/drawing/2010/main" val="0"/>
+                        </a:ext>
+                      </a:extLst>
+                    </a:blip>
+                    <a:stretch>
+                      <a:fillRect/>
+                    </a:stretch>
+                  </pic:blipFill>
+                  <pic:spPr>
+                    <a:xfrm>
+                      <a:off x="0" y="0"/>
+                      <a:ext cx="2056237" cy="3655366"/>
+                    </a:xfrm>
+                    <a:prstGeom prst="rect">
+                      <a:avLst/>
+                    </a:prstGeom>
+                  </pic:spPr>
+                </pic:pic>
+              </a:graphicData>
+            </a:graphic>
+          </wp:inline>
+        </w:drawing>
+      </w:r>
+    </w:p>
+    <w:p>
+      <w:pPr>
+        <w:jc w:val="both"/>
+        <w:rPr>
+          <w:lang w:val="uk-UA"/>
+        </w:rPr>
+      </w:pPr>
+      <w:r>
+        <w:rPr>
+          <w:lang w:val="uk-UA"/>
+        </w:rPr>
+        <w:t>Сторінка проходження тесту мобільного додатку</w:t>
+      </w:r>
+    </w:p>
+    <w:p>
+      <w:pPr>
+        <w:jc w:val="both"/>
+        <w:rPr>
+          <w:lang w:val="uk-UA"/>
+        </w:rPr>
+      </w:pPr>
+      <w:r>
+        <w:rPr>
+          <w:lang w:val="uk-UA"/>
+        </w:rPr>
+        <w:t>Сторінка містить назву тесту, перелік питань та відповідей із чекбоксами для позначення відповідей, обраних студентом та кнопку «Завершити тест» для оцінки результатів тесту та відображення результату.</w:t>
+      </w:r>
+    </w:p>
+    <w:tbl>
+      <w:tblPr>
+        <w:tblStyle w:val="a4"/>
+        <w:tblW w:w="0" w:type="auto"/>
+        <w:tblLook w:val="04A0" w:firstRow="1" w:lastRow="0" w:firstColumn="1" w:lastColumn="0" w:noHBand="0" w:noVBand="1"/>
+      </w:tblPr>
+      <w:tblGrid>
+        <w:gridCol w:w="2478"/>
+        <w:gridCol w:w="2478"/>
+        <w:gridCol w:w="2478"/>
+        <w:gridCol w:w="2478"/>
+      </w:tblGrid>
+      <w:tr>
+        <w:tc>
+          <w:tcPr>
+            <w:tcW w:w="2478" w:type="dxa"/>
+          </w:tcPr>
+          <w:p>
+            <w:pPr>
+              <w:jc w:val="both"/>
+              <w:rPr>
+                <w:lang w:val="uk-UA"/>
+              </w:rPr>
+            </w:pPr>
+            <w:r>
+              <w:rPr>
+                <w:lang w:val="uk-UA"/>
+              </w:rPr>
+              <w:t>Найменування елемента форми</w:t>
+            </w:r>
+          </w:p>
+        </w:tc>
+        <w:tc>
+          <w:tcPr>
+            <w:tcW w:w="2478" w:type="dxa"/>
+          </w:tcPr>
+          <w:p>
+            <w:pPr>
+              <w:jc w:val="both"/>
+              <w:rPr>
+                <w:lang w:val="uk-UA"/>
+              </w:rPr>
+            </w:pPr>
+            <w:r>
+              <w:rPr>
+                <w:lang w:val="uk-UA"/>
+              </w:rPr>
+              <w:t>Тип елементу форми</w:t>
+            </w:r>
+          </w:p>
+        </w:tc>
+        <w:tc>
+          <w:tcPr>
+            <w:tcW w:w="2478" w:type="dxa"/>
+          </w:tcPr>
+          <w:p>
+            <w:pPr>
+              <w:jc w:val="both"/>
+              <w:rPr>
+                <w:lang w:val="uk-UA"/>
+              </w:rPr>
+            </w:pPr>
+            <w:r>
+              <w:rPr>
+                <w:lang w:val="uk-UA"/>
+              </w:rPr>
+              <w:t>Дія користувача</w:t>
+            </w:r>
+          </w:p>
+        </w:tc>
+        <w:tc>
+          <w:tcPr>
+            <w:tcW w:w="2478" w:type="dxa"/>
+          </w:tcPr>
+          <w:p>
+            <w:pPr>
+              <w:jc w:val="both"/>
+              <w:rPr>
+                <w:lang w:val="uk-UA"/>
+              </w:rPr>
+            </w:pPr>
+            <w:r>
+              <w:rPr>
+                <w:lang w:val="uk-UA"/>
+              </w:rPr>
+              <w:t>Відклик системи</w:t>
+            </w:r>
+          </w:p>
+        </w:tc>
+      </w:tr>
+      <w:tr>
+        <w:tc>
+          <w:tcPr>
+            <w:tcW w:w="2478" w:type="dxa"/>
+          </w:tcPr>
+          <w:p>
+            <w:pPr>
+              <w:jc w:val="both"/>
+              <w:rPr>
+                <w:lang w:val="uk-UA"/>
+              </w:rPr>
+            </w:pPr>
+            <w:r>
+              <w:rPr>
+                <w:lang w:val="uk-UA"/>
+              </w:rPr>
+              <w:t>Вибрати відповідь</w:t>
+            </w:r>
+          </w:p>
+        </w:tc>
+        <w:tc>
+          <w:tcPr>
+            <w:tcW w:w="2478" w:type="dxa"/>
+          </w:tcPr>
+          <w:p>
+            <w:pPr>
+              <w:jc w:val="both"/>
+              <w:rPr>
+                <w:lang w:val="uk-UA"/>
+              </w:rPr>
+            </w:pPr>
+            <w:r>
+              <w:rPr>
+                <w:lang w:val="uk-UA"/>
+              </w:rPr>
+              <w:t>Чекбокс</w:t>
+            </w:r>
+          </w:p>
+        </w:tc>
+        <w:tc>
+          <w:tcPr>
+            <w:tcW w:w="2478" w:type="dxa"/>
+          </w:tcPr>
+          <w:p>
+            <w:pPr>
+              <w:jc w:val="both"/>
+              <w:rPr>
+                <w:lang w:val="uk-UA"/>
+              </w:rPr>
+            </w:pPr>
+            <w:r>
+              <w:rPr>
+                <w:lang w:val="uk-UA"/>
+              </w:rPr>
+              <w:t>Одинарний клік лівою кнопкою миші</w:t>
+            </w:r>
+            <w:r>
+              <w:rPr>
+                <w:lang w:val="uk-UA"/>
+              </w:rPr>
+              <w:t xml:space="preserve"> або одинарне натиснення на сенсорний екран</w:t>
+            </w:r>
+          </w:p>
+        </w:tc>
+        <w:tc>
+          <w:tcPr>
+            <w:tcW w:w="2478" w:type="dxa"/>
+          </w:tcPr>
+          <w:p>
+            <w:pPr>
+              <w:jc w:val="both"/>
+              <w:rPr>
+                <w:lang w:val="uk-UA"/>
+              </w:rPr>
+            </w:pPr>
+            <w:r>
+              <w:rPr>
+                <w:lang w:val="uk-UA"/>
+              </w:rPr>
+              <w:t>—</w:t>
+            </w:r>
+          </w:p>
+        </w:tc>
+      </w:tr>
+      <w:tr>
+        <w:tc>
+          <w:tcPr>
+            <w:tcW w:w="2478" w:type="dxa"/>
+          </w:tcPr>
+          <w:p>
+            <w:pPr>
+              <w:jc w:val="both"/>
+              <w:rPr>
+                <w:lang w:val="uk-UA"/>
+              </w:rPr>
+            </w:pPr>
+            <w:r>
+              <w:rPr>
+                <w:lang w:val="uk-UA"/>
+              </w:rPr>
+              <w:t>«Завершити тест»</w:t>
+            </w:r>
+          </w:p>
+        </w:tc>
+        <w:tc>
+          <w:tcPr>
+            <w:tcW w:w="2478" w:type="dxa"/>
+          </w:tcPr>
+          <w:p>
+            <w:pPr>
+              <w:jc w:val="both"/>
+              <w:rPr>
+                <w:lang w:val="uk-UA"/>
+              </w:rPr>
+            </w:pPr>
+            <w:r>
+              <w:rPr>
+                <w:lang w:val="uk-UA"/>
+              </w:rPr>
+              <w:t>Кнопка</w:t>
+            </w:r>
+          </w:p>
+        </w:tc>
+        <w:tc>
+          <w:tcPr>
+            <w:tcW w:w="2478" w:type="dxa"/>
+          </w:tcPr>
+          <w:p>
+            <w:pPr>
+              <w:jc w:val="both"/>
+              <w:rPr>
+                <w:lang w:val="uk-UA"/>
+              </w:rPr>
+            </w:pPr>
+            <w:r>
+              <w:rPr>
+                <w:lang w:val="uk-UA"/>
+              </w:rPr>
+              <w:t xml:space="preserve">Одинарний клік лівою кнопкою миші або </w:t>
+            </w:r>
+            <w:r>
+              <w:rPr>
+                <w:lang w:val="uk-UA"/>
+              </w:rPr>
+              <w:lastRenderedPageBreak/>
+              <w:t>одинарне натиснення на сенсорний екран</w:t>
+            </w:r>
+          </w:p>
+        </w:tc>
+        <w:tc>
+          <w:tcPr>
+            <w:tcW w:w="2478" w:type="dxa"/>
+          </w:tcPr>
+          <w:p>
+            <w:pPr>
+              <w:jc w:val="both"/>
+              <w:rPr>
+                <w:lang w:val="uk-UA"/>
+              </w:rPr>
+            </w:pPr>
+            <w:r>
+              <w:rPr>
+                <w:lang w:val="uk-UA"/>
+              </w:rPr>
+              <w:lastRenderedPageBreak/>
+              <w:t>Перехід на сторінку відображення результатів тесту</w:t>
+            </w:r>
+          </w:p>
+        </w:tc>
+      </w:tr>
+    </w:tbl>
+    <w:p>
+      <w:pPr>
+        <w:jc w:val="both"/>
+        <w:rPr>
+          <w:lang w:val="uk-UA"/>
+        </w:rPr>
+      </w:pPr>
+    </w:p>
+    <w:p>
+      <w:pPr>
+        <w:jc w:val="both"/>
+        <w:rPr>
+          <w:lang w:val="uk-UA"/>
+        </w:rPr>
+      </w:pPr>
+      <w:r>
+        <w:rPr>
+          <w:lang w:val="uk-UA"/>
+        </w:rPr>
+        <w:t>Сторінка відображення результатів тесту</w:t>
+      </w:r>
+    </w:p>
+    <w:p>
+      <w:pPr>
+        <w:jc w:val="both"/>
+        <w:rPr>
+          <w:lang w:val="en-US"/>
+        </w:rPr>
+      </w:pPr>
+      <w:r>
+        <w:rPr>
+          <w:lang w:val="en-US"/>
+        </w:rPr>
+        <w:t>/*TODO*/</w:t>
+      </w:r>
+    </w:p>
+    <w:p>
+      <w:pPr>
+        <w:jc w:val="both"/>
+        <w:rPr>
+          <w:lang w:val="en-US"/>
+        </w:rPr>
+      </w:pPr>
+    </w:p>
+    <w:p>
+      <w:pPr>
+        <w:jc w:val="both"/>
+        <w:rPr>
+          <w:b/>
+          <w:bCs/>
+          <w:lang w:val="uk-UA"/>
+        </w:rPr>
+      </w:pPr>
+      <w:r>
+        <w:rPr>
+          <w:b/>
+          <w:bCs/>
+          <w:lang w:val="en-US"/>
+        </w:rPr>
+        <w:t xml:space="preserve">2.1.4 </w:t>
+      </w:r>
+      <w:r>
+        <w:rPr>
+          <w:b/>
+          <w:bCs/>
+          <w:lang w:val="uk-UA"/>
+        </w:rPr>
+        <w:t>Проектування програмних засобів</w:t>
+      </w:r>
+    </w:p>
+    <w:p>
+      <w:pPr>
+        <w:jc w:val="both"/>
+        <w:rPr>
+          <w:lang w:val="uk-UA"/>
+        </w:rPr>
+      </w:pPr>
+      <w:r>
+        <w:rPr>
+          <w:b/>
+          <w:bCs/>
+          <w:lang w:val="uk-UA"/>
+        </w:rPr>
+        <w:tab/>
+      </w:r>
+      <w:r>
+        <w:rPr>
+          <w:lang w:val="uk-UA"/>
+        </w:rPr>
+        <w:t>У відповідності до моделі предметної області були спроектовані наступні класи, представлені на діаграмі класів:</w:t>
       </w:r>
     </w:p>
     <w:sectPr>
@@ -17288,7 +21413,7 @@
   <w:style w:type="paragraph" w:default="1" w:styleId="a">
     <w:name w:val="Normal"/>
     <w:qFormat/>
-    <w:rsid w:val="00C46E7B"/>
+    <w:rsid w:val="00BB7B62"/>
   </w:style>
   <w:style w:type="character" w:default="1" w:styleId="a0">
     <w:name w:val="Default Paragraph Font"/>

</xml_diff>